<commit_message>
Added pull req link
</commit_message>
<xml_diff>
--- a/ai_11/yurii_orenchuk/epic_4/epic_4_practice_and_labs_report_yurii_orenchuk.docx
+++ b/ai_11/yurii_orenchuk/epic_4/epic_4_practice_and_labs_report_yurii_orenchuk.docx
@@ -835,6 +835,22 @@
         </w:rPr>
         <w:t xml:space="preserve">: </w:t>
       </w:r>
+      <w:r>
+        <w:rPr>
+          <w:rFonts w:ascii="Times New Roman" w:hAnsi="Times New Roman" w:cs="Times New Roman"/>
+          <w:sz w:val="32"/>
+          <w:szCs w:val="32"/>
+        </w:rPr>
+        <w:t>Одновимірні</w:t>
+      </w:r>
+      <w:r>
+        <w:rPr>
+          <w:rFonts w:ascii="Times New Roman" w:hAnsi="Times New Roman" w:cs="Times New Roman"/>
+          <w:sz w:val="32"/>
+          <w:szCs w:val="32"/>
+        </w:rPr>
+        <w:t xml:space="preserve"> масиви, двовимірні масиви, вказівники та посилання, структури даних, алгоритм обробки та робота з масивами та структурами</w:t>
+      </w:r>
     </w:p>
     <w:p>
       <w:pPr>
@@ -844,7 +860,6 @@
           <w:b/>
           <w:sz w:val="32"/>
           <w:szCs w:val="32"/>
-          <w:lang w:val="en-US"/>
         </w:rPr>
       </w:pPr>
       <w:r>
@@ -866,15 +881,22 @@
         </w:rPr>
         <w:t xml:space="preserve">: </w:t>
       </w:r>
-    </w:p>
-    <w:p>
-      <w:pPr>
-        <w:spacing w:after="120"/>
+      <w:r>
         <w:rPr>
           <w:rFonts w:ascii="Times New Roman" w:hAnsi="Times New Roman" w:cs="Times New Roman"/>
           <w:sz w:val="32"/>
           <w:szCs w:val="32"/>
-          <w:lang w:val="en-US"/>
+        </w:rPr>
+        <w:t>Вкладені структури</w:t>
+      </w:r>
+    </w:p>
+    <w:p>
+      <w:pPr>
+        <w:spacing w:after="120"/>
+        <w:rPr>
+          <w:rFonts w:ascii="Times New Roman" w:hAnsi="Times New Roman" w:cs="Times New Roman"/>
+          <w:sz w:val="32"/>
+          <w:szCs w:val="32"/>
         </w:rPr>
       </w:pPr>
       <w:r>
@@ -896,6 +918,14 @@
         </w:rPr>
         <w:t xml:space="preserve">: </w:t>
       </w:r>
+      <w:r>
+        <w:rPr>
+          <w:rFonts w:ascii="Times New Roman" w:hAnsi="Times New Roman" w:cs="Times New Roman"/>
+          <w:sz w:val="32"/>
+          <w:szCs w:val="32"/>
+        </w:rPr>
+        <w:t>Динамічні масиви</w:t>
+      </w:r>
     </w:p>
     <w:p>
       <w:pPr>
@@ -937,7 +967,9 @@
           <w:rStyle w:val="a3"/>
           <w:color w:val="auto"/>
           <w:sz w:val="32"/>
+          <w:szCs w:val="36"/>
           <w:u w:val="none"/>
+          <w:lang w:val="en-US"/>
         </w:rPr>
       </w:pPr>
       <w:r>
@@ -955,50 +987,81 @@
         </w:rPr>
         <w:t xml:space="preserve">: </w:t>
       </w:r>
-    </w:p>
-    <w:p>
-      <w:pPr>
-        <w:pStyle w:val="1"/>
-        <w:shd w:val="clear" w:color="auto" w:fill="FFFFFF"/>
-        <w:spacing w:before="0" w:beforeAutospacing="0" w:after="120" w:afterAutospacing="0"/>
-      </w:pPr>
-      <w:r>
-        <w:rPr>
+      <w:hyperlink r:id="rId6" w:history="1">
+        <w:r>
+          <w:rPr>
+            <w:rStyle w:val="a3"/>
+            <w:b w:val="0"/>
+            <w:sz w:val="32"/>
+            <w:szCs w:val="36"/>
+            <w:lang w:val="en-US"/>
+          </w:rPr>
+          <w:t>https://www.youtube.com/watch?v=-TkoO8Z07hI</w:t>
+        </w:r>
+      </w:hyperlink>
+    </w:p>
+    <w:p>
+      <w:pPr>
+        <w:pStyle w:val="1"/>
+        <w:shd w:val="clear" w:color="auto" w:fill="FFFFFF"/>
+        <w:spacing w:before="0" w:beforeAutospacing="0" w:after="120" w:afterAutospacing="0"/>
+        <w:rPr>
+          <w:b w:val="0"/>
           <w:sz w:val="32"/>
           <w:szCs w:val="36"/>
-        </w:rPr>
-        <w:t>Тема</w:t>
-      </w:r>
+          <w:lang w:val="en-US"/>
+        </w:rPr>
+      </w:pPr>
       <w:r>
         <w:rPr>
           <w:sz w:val="32"/>
           <w:szCs w:val="36"/>
-          <w:lang w:val="en-US"/>
-        </w:rPr>
-        <w:t xml:space="preserve"> </w:t>
+        </w:rPr>
+        <w:t>Тема</w:t>
       </w:r>
       <w:r>
         <w:rPr>
           <w:sz w:val="32"/>
           <w:szCs w:val="36"/>
-        </w:rPr>
-        <w:t>№2</w:t>
+          <w:lang w:val="en-US"/>
+        </w:rPr>
+        <w:t xml:space="preserve"> </w:t>
       </w:r>
       <w:r>
         <w:rPr>
           <w:sz w:val="32"/>
           <w:szCs w:val="36"/>
+        </w:rPr>
+        <w:t>№2</w:t>
+      </w:r>
+      <w:r>
+        <w:rPr>
+          <w:sz w:val="32"/>
+          <w:szCs w:val="36"/>
           <w:lang w:val="en-US"/>
         </w:rPr>
         <w:t xml:space="preserve">: </w:t>
       </w:r>
-    </w:p>
-    <w:p>
-      <w:pPr>
-        <w:pStyle w:val="1"/>
-        <w:shd w:val="clear" w:color="auto" w:fill="FFFFFF"/>
-        <w:spacing w:before="0" w:beforeAutospacing="0" w:after="120" w:afterAutospacing="0"/>
-        <w:rPr>
+      <w:hyperlink r:id="rId7" w:history="1">
+        <w:r>
+          <w:rPr>
+            <w:rStyle w:val="a3"/>
+            <w:b w:val="0"/>
+            <w:sz w:val="32"/>
+            <w:szCs w:val="36"/>
+            <w:lang w:val="en-US"/>
+          </w:rPr>
+          <w:t>https://www.youtube.com/watch?v=Ldsj83BsKo4</w:t>
+        </w:r>
+      </w:hyperlink>
+    </w:p>
+    <w:p>
+      <w:pPr>
+        <w:pStyle w:val="1"/>
+        <w:shd w:val="clear" w:color="auto" w:fill="FFFFFF"/>
+        <w:spacing w:before="0" w:beforeAutospacing="0" w:after="120" w:afterAutospacing="0"/>
+        <w:rPr>
+          <w:b w:val="0"/>
           <w:color w:val="0F0F0F"/>
           <w:sz w:val="32"/>
           <w:szCs w:val="32"/>
@@ -1022,6 +1085,18 @@
         </w:rPr>
         <w:t xml:space="preserve">: </w:t>
       </w:r>
+      <w:hyperlink r:id="rId8" w:history="1">
+        <w:r>
+          <w:rPr>
+            <w:rStyle w:val="a3"/>
+            <w:b w:val="0"/>
+            <w:sz w:val="32"/>
+            <w:szCs w:val="32"/>
+            <w:lang w:val="en-US"/>
+          </w:rPr>
+          <w:t>https://www.youtube.com/watch?v=Ny3zrODxzTs</w:t>
+        </w:r>
+      </w:hyperlink>
     </w:p>
     <w:p>
       <w:pPr>
@@ -1137,7 +1212,7 @@
                     <pic:cNvPicPr/>
                   </pic:nvPicPr>
                   <pic:blipFill>
-                    <a:blip r:embed="rId6"/>
+                    <a:blip r:embed="rId9"/>
                     <a:stretch>
                       <a:fillRect/>
                     </a:stretch>
@@ -1230,6 +1305,7 @@
           <w:szCs w:val="32"/>
           <w:lang w:val="en-US"/>
         </w:rPr>
+        <w:lastRenderedPageBreak/>
         <w:t>Використовуючи функції, розв’язати зазначене у варіанті завдання. Масив</w:t>
       </w:r>
     </w:p>
@@ -1254,7 +1330,6 @@
           <w:szCs w:val="32"/>
           <w:lang w:val="en-US"/>
         </w:rPr>
-        <w:lastRenderedPageBreak/>
         <w:t>повинен передаватися у функцію як параметр.</w:t>
       </w:r>
     </w:p>
@@ -1386,7 +1461,7 @@
                     <pic:cNvPicPr/>
                   </pic:nvPicPr>
                   <pic:blipFill>
-                    <a:blip r:embed="rId7"/>
+                    <a:blip r:embed="rId10"/>
                     <a:stretch>
                       <a:fillRect/>
                     </a:stretch>
@@ -1477,7 +1552,7 @@
                     <pic:cNvPicPr/>
                   </pic:nvPicPr>
                   <pic:blipFill>
-                    <a:blip r:embed="rId8"/>
+                    <a:blip r:embed="rId11"/>
                     <a:stretch>
                       <a:fillRect/>
                     </a:stretch>
@@ -1556,6 +1631,7 @@
           <w:sz w:val="32"/>
           <w:szCs w:val="32"/>
         </w:rPr>
+        <w:lastRenderedPageBreak/>
         <w:t>Реалізувати програму, яка перевіряє, чи дане слово чи число є паліндромом за допомогою рекурсії.</w:t>
       </w:r>
     </w:p>
@@ -1576,7 +1652,6 @@
           <w:sz w:val="36"/>
           <w:szCs w:val="28"/>
         </w:rPr>
-        <w:lastRenderedPageBreak/>
         <w:t>Вимоги:</w:t>
       </w:r>
     </w:p>
@@ -2103,14 +2178,12 @@
           <w:sz w:val="40"/>
           <w:szCs w:val="40"/>
           <w:bdr w:val="none" w:sz="0" w:space="0" w:color="auto" w:frame="1"/>
-        </w:rPr>
-      </w:pPr>
-    </w:p>
-    <w:p>
-      <w:pPr>
-        <w:pStyle w:val="a4"/>
-        <w:shd w:val="clear" w:color="auto" w:fill="FFFFFF"/>
-        <w:spacing w:before="0" w:beforeAutospacing="0" w:after="0" w:afterAutospacing="0"/>
+          <w:lang w:val="en-US"/>
+        </w:rPr>
+      </w:pPr>
+      <w:bookmarkStart w:id="0" w:name="_GoBack"/>
+      <w:bookmarkEnd w:id="0"/>
+      <w:r>
         <w:rPr>
           <w:rStyle w:val="mjx-char"/>
           <w:b/>
@@ -2119,13 +2192,9 @@
           <w:szCs w:val="40"/>
           <w:bdr w:val="none" w:sz="0" w:space="0" w:color="auto" w:frame="1"/>
         </w:rPr>
-      </w:pPr>
-    </w:p>
-    <w:p>
-      <w:pPr>
-        <w:pStyle w:val="a4"/>
-        <w:shd w:val="clear" w:color="auto" w:fill="FFFFFF"/>
-        <w:spacing w:before="0" w:beforeAutospacing="0" w:after="0" w:afterAutospacing="0"/>
+        <w:t>Дизайн та планована оцінка часу виконання завдань</w:t>
+      </w:r>
+      <w:r>
         <w:rPr>
           <w:rStyle w:val="mjx-char"/>
           <w:b/>
@@ -2135,69 +2204,46 @@
           <w:bdr w:val="none" w:sz="0" w:space="0" w:color="auto" w:frame="1"/>
           <w:lang w:val="en-US"/>
         </w:rPr>
+        <w:t>:</w:t>
+      </w:r>
+    </w:p>
+    <w:p>
+      <w:pPr>
+        <w:pStyle w:val="1"/>
+        <w:rPr>
+          <w:color w:val="0F0F0F"/>
+          <w:sz w:val="36"/>
+          <w:szCs w:val="32"/>
+          <w:lang w:val="en-US"/>
+        </w:rPr>
       </w:pPr>
       <w:r>
         <w:rPr>
           <w:rStyle w:val="mjx-char"/>
-          <w:b/>
-          <w:color w:val="333333"/>
-          <w:sz w:val="40"/>
-          <w:szCs w:val="40"/>
-          <w:bdr w:val="none" w:sz="0" w:space="0" w:color="auto" w:frame="1"/>
-        </w:rPr>
-        <w:t>Дизайн та планована оцінка часу виконання завдань</w:t>
-      </w:r>
-      <w:r>
+          <w:sz w:val="36"/>
+          <w:szCs w:val="36"/>
+        </w:rPr>
+        <w:t xml:space="preserve">Завдання №1: </w:t>
+      </w:r>
+      <w:r>
+        <w:rPr>
+          <w:color w:val="0F0F0F"/>
+          <w:sz w:val="36"/>
+          <w:szCs w:val="32"/>
+          <w:lang w:val="en-US"/>
+        </w:rPr>
+        <w:t>VNS Lab 4 Variant 5</w:t>
+      </w:r>
+    </w:p>
+    <w:p>
+      <w:pPr>
+        <w:pStyle w:val="1"/>
         <w:rPr>
           <w:rStyle w:val="mjx-char"/>
-          <w:b/>
-          <w:color w:val="333333"/>
-          <w:sz w:val="40"/>
-          <w:szCs w:val="40"/>
-          <w:bdr w:val="none" w:sz="0" w:space="0" w:color="auto" w:frame="1"/>
-          <w:lang w:val="en-US"/>
-        </w:rPr>
-        <w:t>:</w:t>
-      </w:r>
-    </w:p>
-    <w:p>
-      <w:pPr>
-        <w:pStyle w:val="1"/>
-        <w:rPr>
-          <w:rStyle w:val="mjx-char"/>
-          <w:sz w:val="36"/>
-          <w:szCs w:val="36"/>
-        </w:rPr>
-      </w:pPr>
-      <w:r>
-        <w:rPr>
-          <w:rStyle w:val="mjx-char"/>
-          <w:sz w:val="36"/>
-          <w:szCs w:val="36"/>
-        </w:rPr>
-        <w:t xml:space="preserve">Завдання №1: </w:t>
-      </w:r>
-      <w:r>
-        <w:rPr>
-          <w:color w:val="0F0F0F"/>
-          <w:sz w:val="36"/>
-          <w:szCs w:val="32"/>
-          <w:lang w:val="en-US"/>
-        </w:rPr>
-        <w:t>VNS Lab 4 Variant 5</w:t>
-      </w:r>
-    </w:p>
-    <w:p>
-      <w:pPr>
-        <w:pStyle w:val="a4"/>
-        <w:shd w:val="clear" w:color="auto" w:fill="FFFFFF"/>
-        <w:spacing w:before="0" w:beforeAutospacing="0" w:after="0" w:afterAutospacing="0"/>
-        <w:rPr>
-          <w:rStyle w:val="mjx-char"/>
-          <w:color w:val="333333"/>
-          <w:sz w:val="36"/>
-          <w:szCs w:val="36"/>
-          <w:bdr w:val="none" w:sz="0" w:space="0" w:color="auto" w:frame="1"/>
+          <w:color w:val="0F0F0F"/>
+          <w:sz w:val="36"/>
+          <w:szCs w:val="32"/>
+          <w:lang w:val="en-US"/>
         </w:rPr>
       </w:pPr>
       <w:r>
@@ -2270,7 +2316,7 @@
                     </pic:cNvPicPr>
                   </pic:nvPicPr>
                   <pic:blipFill>
-                    <a:blip r:embed="rId9">
+                    <a:blip r:embed="rId12">
                       <a:extLst>
                         <a:ext uri="{28A0092B-C50C-407E-A947-70E740481C1C}">
                           <a14:useLocalDpi xmlns:a14="http://schemas.microsoft.com/office/drawing/2010/main" val="0"/>
@@ -2965,7 +3011,7 @@
                     <pic:cNvPicPr/>
                   </pic:nvPicPr>
                   <pic:blipFill>
-                    <a:blip r:embed="rId10"/>
+                    <a:blip r:embed="rId13"/>
                     <a:stretch>
                       <a:fillRect/>
                     </a:stretch>
@@ -3000,423 +3046,6 @@
             <wp:extent cx="3388328" cy="4309134"/>
             <wp:effectExtent l="0" t="0" r="3175" b="0"/>
             <wp:docPr id="5" name="Рисунок 5"/>
-            <wp:cNvGraphicFramePr>
-              <a:graphicFrameLocks xmlns:a="http://schemas.openxmlformats.org/drawingml/2006/main" noChangeAspect="1"/>
-            </wp:cNvGraphicFramePr>
-            <a:graphic xmlns:a="http://schemas.openxmlformats.org/drawingml/2006/main">
-              <a:graphicData uri="http://schemas.openxmlformats.org/drawingml/2006/picture">
-                <pic:pic xmlns:pic="http://schemas.openxmlformats.org/drawingml/2006/picture">
-                  <pic:nvPicPr>
-                    <pic:cNvPr id="1" name=""/>
-                    <pic:cNvPicPr/>
-                  </pic:nvPicPr>
-                  <pic:blipFill>
-                    <a:blip r:embed="rId11"/>
-                    <a:stretch>
-                      <a:fillRect/>
-                    </a:stretch>
-                  </pic:blipFill>
-                  <pic:spPr>
-                    <a:xfrm>
-                      <a:off x="0" y="0"/>
-                      <a:ext cx="3412660" cy="4340079"/>
-                    </a:xfrm>
-                    <a:prstGeom prst="rect">
-                      <a:avLst/>
-                    </a:prstGeom>
-                  </pic:spPr>
-                </pic:pic>
-              </a:graphicData>
-            </a:graphic>
-          </wp:inline>
-        </w:drawing>
-      </w:r>
-    </w:p>
-    <w:p>
-      <w:pPr>
-        <w:pStyle w:val="1"/>
-        <w:shd w:val="clear" w:color="auto" w:fill="FFFFFF"/>
-        <w:spacing w:before="0" w:beforeAutospacing="0" w:after="120" w:afterAutospacing="0"/>
-        <w:rPr>
-          <w:color w:val="0F0F0F"/>
-          <w:sz w:val="36"/>
-          <w:szCs w:val="40"/>
-        </w:rPr>
-      </w:pPr>
-    </w:p>
-    <w:p>
-      <w:pPr>
-        <w:pStyle w:val="1"/>
-        <w:shd w:val="clear" w:color="auto" w:fill="FFFFFF"/>
-        <w:spacing w:before="0" w:beforeAutospacing="0" w:after="120" w:afterAutospacing="0"/>
-        <w:rPr>
-          <w:color w:val="0F0F0F"/>
-          <w:sz w:val="36"/>
-          <w:szCs w:val="40"/>
-        </w:rPr>
-      </w:pPr>
-    </w:p>
-    <w:p>
-      <w:pPr>
-        <w:pStyle w:val="1"/>
-        <w:shd w:val="clear" w:color="auto" w:fill="FFFFFF"/>
-        <w:spacing w:before="0" w:beforeAutospacing="0" w:after="120" w:afterAutospacing="0"/>
-        <w:rPr>
-          <w:color w:val="0F0F0F"/>
-          <w:sz w:val="36"/>
-          <w:szCs w:val="40"/>
-        </w:rPr>
-      </w:pPr>
-    </w:p>
-    <w:p>
-      <w:pPr>
-        <w:pStyle w:val="1"/>
-        <w:shd w:val="clear" w:color="auto" w:fill="FFFFFF"/>
-        <w:spacing w:before="0" w:beforeAutospacing="0" w:after="120" w:afterAutospacing="0"/>
-        <w:rPr>
-          <w:color w:val="0F0F0F"/>
-          <w:sz w:val="36"/>
-          <w:szCs w:val="40"/>
-        </w:rPr>
-      </w:pPr>
-    </w:p>
-    <w:p>
-      <w:pPr>
-        <w:pStyle w:val="1"/>
-        <w:shd w:val="clear" w:color="auto" w:fill="FFFFFF"/>
-        <w:spacing w:before="0" w:beforeAutospacing="0" w:after="120" w:afterAutospacing="0"/>
-        <w:rPr>
-          <w:color w:val="0F0F0F"/>
-          <w:sz w:val="36"/>
-          <w:szCs w:val="40"/>
-        </w:rPr>
-      </w:pPr>
-    </w:p>
-    <w:p>
-      <w:pPr>
-        <w:pStyle w:val="1"/>
-        <w:shd w:val="clear" w:color="auto" w:fill="FFFFFF"/>
-        <w:spacing w:before="0" w:beforeAutospacing="0" w:after="120" w:afterAutospacing="0"/>
-        <w:rPr>
-          <w:color w:val="0F0F0F"/>
-          <w:sz w:val="36"/>
-          <w:szCs w:val="40"/>
-        </w:rPr>
-      </w:pPr>
-    </w:p>
-    <w:p>
-      <w:pPr>
-        <w:pStyle w:val="1"/>
-        <w:shd w:val="clear" w:color="auto" w:fill="FFFFFF"/>
-        <w:spacing w:before="0" w:beforeAutospacing="0" w:after="120" w:afterAutospacing="0"/>
-        <w:rPr>
-          <w:color w:val="0F0F0F"/>
-          <w:sz w:val="36"/>
-          <w:szCs w:val="40"/>
-        </w:rPr>
-      </w:pPr>
-    </w:p>
-    <w:p>
-      <w:pPr>
-        <w:pStyle w:val="1"/>
-        <w:shd w:val="clear" w:color="auto" w:fill="FFFFFF"/>
-        <w:spacing w:before="0" w:beforeAutospacing="0" w:after="120" w:afterAutospacing="0"/>
-        <w:rPr>
-          <w:color w:val="0F0F0F"/>
-          <w:sz w:val="36"/>
-          <w:szCs w:val="40"/>
-        </w:rPr>
-      </w:pPr>
-    </w:p>
-    <w:p>
-      <w:pPr>
-        <w:pStyle w:val="1"/>
-        <w:shd w:val="clear" w:color="auto" w:fill="FFFFFF"/>
-        <w:spacing w:before="0" w:beforeAutospacing="0" w:after="120" w:afterAutospacing="0"/>
-        <w:rPr>
-          <w:color w:val="0F0F0F"/>
-          <w:sz w:val="36"/>
-          <w:szCs w:val="40"/>
-        </w:rPr>
-      </w:pPr>
-    </w:p>
-    <w:p>
-      <w:pPr>
-        <w:pStyle w:val="1"/>
-        <w:shd w:val="clear" w:color="auto" w:fill="FFFFFF"/>
-        <w:spacing w:before="0" w:beforeAutospacing="0" w:after="120" w:afterAutospacing="0"/>
-        <w:rPr>
-          <w:color w:val="0F0F0F"/>
-          <w:sz w:val="36"/>
-          <w:szCs w:val="40"/>
-        </w:rPr>
-      </w:pPr>
-    </w:p>
-    <w:p>
-      <w:pPr>
-        <w:pStyle w:val="1"/>
-        <w:shd w:val="clear" w:color="auto" w:fill="FFFFFF"/>
-        <w:spacing w:before="0" w:beforeAutospacing="0" w:after="120" w:afterAutospacing="0"/>
-        <w:rPr>
-          <w:color w:val="0F0F0F"/>
-          <w:sz w:val="36"/>
-          <w:szCs w:val="40"/>
-        </w:rPr>
-      </w:pPr>
-    </w:p>
-    <w:p>
-      <w:pPr>
-        <w:pStyle w:val="1"/>
-        <w:shd w:val="clear" w:color="auto" w:fill="FFFFFF"/>
-        <w:spacing w:before="0" w:beforeAutospacing="0" w:after="120" w:afterAutospacing="0"/>
-        <w:rPr>
-          <w:color w:val="0F0F0F"/>
-          <w:sz w:val="36"/>
-          <w:szCs w:val="40"/>
-        </w:rPr>
-      </w:pPr>
-    </w:p>
-    <w:p>
-      <w:pPr>
-        <w:pStyle w:val="1"/>
-        <w:shd w:val="clear" w:color="auto" w:fill="FFFFFF"/>
-        <w:spacing w:before="0" w:beforeAutospacing="0" w:after="120" w:afterAutospacing="0"/>
-        <w:rPr>
-          <w:color w:val="0F0F0F"/>
-          <w:sz w:val="36"/>
-          <w:szCs w:val="40"/>
-        </w:rPr>
-      </w:pPr>
-    </w:p>
-    <w:p>
-      <w:pPr>
-        <w:pStyle w:val="1"/>
-        <w:shd w:val="clear" w:color="auto" w:fill="FFFFFF"/>
-        <w:spacing w:before="0" w:beforeAutospacing="0" w:after="120" w:afterAutospacing="0"/>
-        <w:rPr>
-          <w:color w:val="0F0F0F"/>
-          <w:sz w:val="36"/>
-          <w:szCs w:val="32"/>
-          <w:lang w:val="en-US"/>
-        </w:rPr>
-      </w:pPr>
-      <w:r>
-        <w:rPr>
-          <w:color w:val="0F0F0F"/>
-          <w:sz w:val="36"/>
-          <w:szCs w:val="40"/>
-        </w:rPr>
-        <w:lastRenderedPageBreak/>
-        <w:t>Завдання №2</w:t>
-      </w:r>
-      <w:r>
-        <w:rPr>
-          <w:color w:val="0F0F0F"/>
-          <w:sz w:val="36"/>
-          <w:szCs w:val="40"/>
-          <w:lang w:val="en-US"/>
-        </w:rPr>
-        <w:t xml:space="preserve">: </w:t>
-      </w:r>
-      <w:r>
-        <w:rPr>
-          <w:color w:val="0F0F0F"/>
-          <w:sz w:val="36"/>
-          <w:szCs w:val="32"/>
-          <w:lang w:val="en-US"/>
-        </w:rPr>
-        <w:t>VNS Lab 5 Variant 24</w:t>
-      </w:r>
-    </w:p>
-    <w:p>
-      <w:pPr>
-        <w:pStyle w:val="1"/>
-        <w:shd w:val="clear" w:color="auto" w:fill="FFFFFF"/>
-        <w:spacing w:before="0" w:beforeAutospacing="0" w:after="120" w:afterAutospacing="0"/>
-        <w:rPr>
-          <w:color w:val="0F0F0F"/>
-          <w:sz w:val="36"/>
-          <w:szCs w:val="40"/>
-        </w:rPr>
-      </w:pPr>
-      <w:r>
-        <w:rPr>
-          <w:noProof/>
-        </w:rPr>
-        <w:drawing>
-          <wp:inline distT="0" distB="0" distL="0" distR="0" wp14:anchorId="6384A093" wp14:editId="7A457686">
-            <wp:extent cx="5915025" cy="4981575"/>
-            <wp:effectExtent l="0" t="0" r="9525" b="9525"/>
-            <wp:docPr id="6" name="Рисунок 6"/>
-            <wp:cNvGraphicFramePr>
-              <a:graphicFrameLocks xmlns:a="http://schemas.openxmlformats.org/drawingml/2006/main" noChangeAspect="1"/>
-            </wp:cNvGraphicFramePr>
-            <a:graphic xmlns:a="http://schemas.openxmlformats.org/drawingml/2006/main">
-              <a:graphicData uri="http://schemas.openxmlformats.org/drawingml/2006/picture">
-                <pic:pic xmlns:pic="http://schemas.openxmlformats.org/drawingml/2006/picture">
-                  <pic:nvPicPr>
-                    <pic:cNvPr id="1" name=""/>
-                    <pic:cNvPicPr/>
-                  </pic:nvPicPr>
-                  <pic:blipFill>
-                    <a:blip r:embed="rId12"/>
-                    <a:stretch>
-                      <a:fillRect/>
-                    </a:stretch>
-                  </pic:blipFill>
-                  <pic:spPr>
-                    <a:xfrm>
-                      <a:off x="0" y="0"/>
-                      <a:ext cx="5915025" cy="4981575"/>
-                    </a:xfrm>
-                    <a:prstGeom prst="rect">
-                      <a:avLst/>
-                    </a:prstGeom>
-                  </pic:spPr>
-                </pic:pic>
-              </a:graphicData>
-            </a:graphic>
-          </wp:inline>
-        </w:drawing>
-      </w:r>
-    </w:p>
-    <w:p>
-      <w:pPr>
-        <w:pStyle w:val="1"/>
-        <w:shd w:val="clear" w:color="auto" w:fill="FFFFFF"/>
-        <w:spacing w:before="0" w:beforeAutospacing="0" w:after="120" w:afterAutospacing="0"/>
-        <w:rPr>
-          <w:color w:val="0F0F0F"/>
-          <w:sz w:val="36"/>
-          <w:szCs w:val="40"/>
-        </w:rPr>
-      </w:pPr>
-      <w:r>
-        <w:rPr>
-          <w:noProof/>
-        </w:rPr>
-        <w:drawing>
-          <wp:inline distT="0" distB="0" distL="0" distR="0" wp14:anchorId="49E23473" wp14:editId="133712D3">
-            <wp:extent cx="6120765" cy="3203575"/>
-            <wp:effectExtent l="0" t="0" r="0" b="0"/>
-            <wp:docPr id="7" name="Рисунок 7"/>
-            <wp:cNvGraphicFramePr>
-              <a:graphicFrameLocks xmlns:a="http://schemas.openxmlformats.org/drawingml/2006/main" noChangeAspect="1"/>
-            </wp:cNvGraphicFramePr>
-            <a:graphic xmlns:a="http://schemas.openxmlformats.org/drawingml/2006/main">
-              <a:graphicData uri="http://schemas.openxmlformats.org/drawingml/2006/picture">
-                <pic:pic xmlns:pic="http://schemas.openxmlformats.org/drawingml/2006/picture">
-                  <pic:nvPicPr>
-                    <pic:cNvPr id="1" name=""/>
-                    <pic:cNvPicPr/>
-                  </pic:nvPicPr>
-                  <pic:blipFill>
-                    <a:blip r:embed="rId13"/>
-                    <a:stretch>
-                      <a:fillRect/>
-                    </a:stretch>
-                  </pic:blipFill>
-                  <pic:spPr>
-                    <a:xfrm>
-                      <a:off x="0" y="0"/>
-                      <a:ext cx="6120765" cy="3203575"/>
-                    </a:xfrm>
-                    <a:prstGeom prst="rect">
-                      <a:avLst/>
-                    </a:prstGeom>
-                  </pic:spPr>
-                </pic:pic>
-              </a:graphicData>
-            </a:graphic>
-          </wp:inline>
-        </w:drawing>
-      </w:r>
-    </w:p>
-    <w:p>
-      <w:pPr>
-        <w:pStyle w:val="1"/>
-        <w:shd w:val="clear" w:color="auto" w:fill="FFFFFF"/>
-        <w:spacing w:before="0" w:beforeAutospacing="0" w:after="120" w:afterAutospacing="0"/>
-        <w:rPr>
-          <w:color w:val="0F0F0F"/>
-          <w:sz w:val="36"/>
-          <w:szCs w:val="40"/>
-        </w:rPr>
-      </w:pPr>
-    </w:p>
-    <w:p>
-      <w:pPr>
-        <w:pStyle w:val="1"/>
-        <w:shd w:val="clear" w:color="auto" w:fill="FFFFFF"/>
-        <w:spacing w:before="0" w:beforeAutospacing="0" w:after="120" w:afterAutospacing="0"/>
-        <w:rPr>
-          <w:color w:val="0F0F0F"/>
-          <w:sz w:val="36"/>
-          <w:szCs w:val="40"/>
-        </w:rPr>
-      </w:pPr>
-    </w:p>
-    <w:p>
-      <w:pPr>
-        <w:pStyle w:val="1"/>
-        <w:shd w:val="clear" w:color="auto" w:fill="FFFFFF"/>
-        <w:spacing w:before="0" w:beforeAutospacing="0" w:after="120" w:afterAutospacing="0"/>
-        <w:rPr>
-          <w:color w:val="0F0F0F"/>
-          <w:sz w:val="36"/>
-          <w:szCs w:val="40"/>
-          <w:lang w:val="en-US"/>
-        </w:rPr>
-      </w:pPr>
-      <w:r>
-        <w:rPr>
-          <w:color w:val="0F0F0F"/>
-          <w:sz w:val="36"/>
-          <w:szCs w:val="40"/>
-        </w:rPr>
-        <w:lastRenderedPageBreak/>
-        <w:t>Завдання №3</w:t>
-      </w:r>
-      <w:r>
-        <w:rPr>
-          <w:color w:val="0F0F0F"/>
-          <w:sz w:val="36"/>
-          <w:szCs w:val="40"/>
-          <w:lang w:val="en-US"/>
-        </w:rPr>
-        <w:t xml:space="preserve">: </w:t>
-      </w:r>
-      <w:r>
-        <w:rPr>
-          <w:color w:val="0F0F0F"/>
-          <w:sz w:val="36"/>
-          <w:szCs w:val="32"/>
-          <w:lang w:val="en-US"/>
-        </w:rPr>
-        <w:t>Algotester Lab 2 Variant 1</w:t>
-      </w:r>
-    </w:p>
-    <w:p>
-      <w:pPr>
-        <w:pStyle w:val="1"/>
-        <w:shd w:val="clear" w:color="auto" w:fill="FFFFFF"/>
-        <w:spacing w:before="0" w:beforeAutospacing="0" w:after="120" w:afterAutospacing="0"/>
-        <w:jc w:val="center"/>
-        <w:rPr>
-          <w:color w:val="0F0F0F"/>
-          <w:sz w:val="36"/>
-          <w:szCs w:val="40"/>
-        </w:rPr>
-      </w:pPr>
-      <w:r>
-        <w:rPr>
-          <w:noProof/>
-        </w:rPr>
-        <w:drawing>
-          <wp:inline distT="0" distB="0" distL="0" distR="0" wp14:anchorId="044892B8" wp14:editId="1AE0F1BA">
-            <wp:extent cx="3476625" cy="6353175"/>
-            <wp:effectExtent l="0" t="0" r="9525" b="9525"/>
-            <wp:docPr id="8" name="Рисунок 8"/>
             <wp:cNvGraphicFramePr>
               <a:graphicFrameLocks xmlns:a="http://schemas.openxmlformats.org/drawingml/2006/main" noChangeAspect="1"/>
             </wp:cNvGraphicFramePr>
@@ -3436,7 +3065,7 @@
                   <pic:spPr>
                     <a:xfrm>
                       <a:off x="0" y="0"/>
-                      <a:ext cx="3476625" cy="6353175"/>
+                      <a:ext cx="3412660" cy="4340079"/>
                     </a:xfrm>
                     <a:prstGeom prst="rect">
                       <a:avLst/>
@@ -3454,6 +3083,194 @@
         <w:pStyle w:val="1"/>
         <w:shd w:val="clear" w:color="auto" w:fill="FFFFFF"/>
         <w:spacing w:before="0" w:beforeAutospacing="0" w:after="120" w:afterAutospacing="0"/>
+        <w:jc w:val="center"/>
+        <w:rPr>
+          <w:b w:val="0"/>
+          <w:color w:val="0F0F0F"/>
+          <w:sz w:val="32"/>
+          <w:szCs w:val="40"/>
+        </w:rPr>
+      </w:pPr>
+      <w:hyperlink r:id="rId15" w:history="1">
+        <w:r>
+          <w:rPr>
+            <w:rStyle w:val="a3"/>
+            <w:b w:val="0"/>
+            <w:sz w:val="32"/>
+            <w:szCs w:val="40"/>
+          </w:rPr>
+          <w:t>https://github.com/artificial-intelligence-department/ai_programming_playground_2024/blob/epic_4_practice_and_labs_yurii_orenchuk/ai_11/yurii_orenchuk/epic_4/vns_lab_4_task_1_variant_5_yurii_orenchuk.cpp</w:t>
+        </w:r>
+      </w:hyperlink>
+    </w:p>
+    <w:p>
+      <w:pPr>
+        <w:pStyle w:val="1"/>
+        <w:shd w:val="clear" w:color="auto" w:fill="FFFFFF"/>
+        <w:spacing w:before="0" w:beforeAutospacing="0" w:after="120" w:afterAutospacing="0"/>
+        <w:jc w:val="center"/>
+        <w:rPr>
+          <w:b w:val="0"/>
+          <w:color w:val="0F0F0F"/>
+          <w:sz w:val="32"/>
+          <w:szCs w:val="40"/>
+        </w:rPr>
+      </w:pPr>
+    </w:p>
+    <w:p>
+      <w:pPr>
+        <w:pStyle w:val="1"/>
+        <w:shd w:val="clear" w:color="auto" w:fill="FFFFFF"/>
+        <w:spacing w:before="0" w:beforeAutospacing="0" w:after="120" w:afterAutospacing="0"/>
+        <w:rPr>
+          <w:b w:val="0"/>
+          <w:color w:val="0F0F0F"/>
+          <w:sz w:val="32"/>
+          <w:szCs w:val="40"/>
+        </w:rPr>
+      </w:pPr>
+    </w:p>
+    <w:p>
+      <w:pPr>
+        <w:pStyle w:val="1"/>
+        <w:shd w:val="clear" w:color="auto" w:fill="FFFFFF"/>
+        <w:spacing w:before="0" w:beforeAutospacing="0" w:after="120" w:afterAutospacing="0"/>
+        <w:rPr>
+          <w:color w:val="0F0F0F"/>
+          <w:sz w:val="36"/>
+          <w:szCs w:val="40"/>
+        </w:rPr>
+      </w:pPr>
+    </w:p>
+    <w:p>
+      <w:pPr>
+        <w:pStyle w:val="1"/>
+        <w:shd w:val="clear" w:color="auto" w:fill="FFFFFF"/>
+        <w:spacing w:before="0" w:beforeAutospacing="0" w:after="120" w:afterAutospacing="0"/>
+        <w:rPr>
+          <w:color w:val="0F0F0F"/>
+          <w:sz w:val="36"/>
+          <w:szCs w:val="40"/>
+        </w:rPr>
+      </w:pPr>
+    </w:p>
+    <w:p>
+      <w:pPr>
+        <w:pStyle w:val="1"/>
+        <w:shd w:val="clear" w:color="auto" w:fill="FFFFFF"/>
+        <w:spacing w:before="0" w:beforeAutospacing="0" w:after="120" w:afterAutospacing="0"/>
+        <w:rPr>
+          <w:color w:val="0F0F0F"/>
+          <w:sz w:val="36"/>
+          <w:szCs w:val="40"/>
+        </w:rPr>
+      </w:pPr>
+    </w:p>
+    <w:p>
+      <w:pPr>
+        <w:pStyle w:val="1"/>
+        <w:shd w:val="clear" w:color="auto" w:fill="FFFFFF"/>
+        <w:spacing w:before="0" w:beforeAutospacing="0" w:after="120" w:afterAutospacing="0"/>
+        <w:rPr>
+          <w:color w:val="0F0F0F"/>
+          <w:sz w:val="36"/>
+          <w:szCs w:val="40"/>
+        </w:rPr>
+      </w:pPr>
+    </w:p>
+    <w:p>
+      <w:pPr>
+        <w:pStyle w:val="1"/>
+        <w:shd w:val="clear" w:color="auto" w:fill="FFFFFF"/>
+        <w:spacing w:before="0" w:beforeAutospacing="0" w:after="120" w:afterAutospacing="0"/>
+        <w:rPr>
+          <w:color w:val="0F0F0F"/>
+          <w:sz w:val="36"/>
+          <w:szCs w:val="40"/>
+        </w:rPr>
+      </w:pPr>
+    </w:p>
+    <w:p>
+      <w:pPr>
+        <w:pStyle w:val="1"/>
+        <w:shd w:val="clear" w:color="auto" w:fill="FFFFFF"/>
+        <w:spacing w:before="0" w:beforeAutospacing="0" w:after="120" w:afterAutospacing="0"/>
+        <w:rPr>
+          <w:color w:val="0F0F0F"/>
+          <w:sz w:val="36"/>
+          <w:szCs w:val="40"/>
+        </w:rPr>
+      </w:pPr>
+    </w:p>
+    <w:p>
+      <w:pPr>
+        <w:pStyle w:val="1"/>
+        <w:shd w:val="clear" w:color="auto" w:fill="FFFFFF"/>
+        <w:spacing w:before="0" w:beforeAutospacing="0" w:after="120" w:afterAutospacing="0"/>
+        <w:rPr>
+          <w:color w:val="0F0F0F"/>
+          <w:sz w:val="36"/>
+          <w:szCs w:val="40"/>
+        </w:rPr>
+      </w:pPr>
+    </w:p>
+    <w:p>
+      <w:pPr>
+        <w:pStyle w:val="1"/>
+        <w:shd w:val="clear" w:color="auto" w:fill="FFFFFF"/>
+        <w:spacing w:before="0" w:beforeAutospacing="0" w:after="120" w:afterAutospacing="0"/>
+        <w:rPr>
+          <w:color w:val="0F0F0F"/>
+          <w:sz w:val="36"/>
+          <w:szCs w:val="40"/>
+        </w:rPr>
+      </w:pPr>
+    </w:p>
+    <w:p>
+      <w:pPr>
+        <w:pStyle w:val="1"/>
+        <w:shd w:val="clear" w:color="auto" w:fill="FFFFFF"/>
+        <w:spacing w:before="0" w:beforeAutospacing="0" w:after="120" w:afterAutospacing="0"/>
+        <w:rPr>
+          <w:color w:val="0F0F0F"/>
+          <w:sz w:val="36"/>
+          <w:szCs w:val="32"/>
+          <w:lang w:val="en-US"/>
+        </w:rPr>
+      </w:pPr>
+      <w:r>
+        <w:rPr>
+          <w:color w:val="0F0F0F"/>
+          <w:sz w:val="36"/>
+          <w:szCs w:val="40"/>
+        </w:rPr>
+        <w:lastRenderedPageBreak/>
+        <w:t>Завдання №2</w:t>
+      </w:r>
+      <w:r>
+        <w:rPr>
+          <w:color w:val="0F0F0F"/>
+          <w:sz w:val="36"/>
+          <w:szCs w:val="40"/>
+          <w:lang w:val="en-US"/>
+        </w:rPr>
+        <w:t xml:space="preserve">: </w:t>
+      </w:r>
+      <w:r>
+        <w:rPr>
+          <w:color w:val="0F0F0F"/>
+          <w:sz w:val="36"/>
+          <w:szCs w:val="32"/>
+          <w:lang w:val="en-US"/>
+        </w:rPr>
+        <w:t>VNS Lab 5 Variant 24</w:t>
+      </w:r>
+    </w:p>
+    <w:p>
+      <w:pPr>
+        <w:pStyle w:val="1"/>
+        <w:shd w:val="clear" w:color="auto" w:fill="FFFFFF"/>
+        <w:spacing w:before="0" w:beforeAutospacing="0" w:after="120" w:afterAutospacing="0"/>
         <w:rPr>
           <w:color w:val="0F0F0F"/>
           <w:sz w:val="36"/>
@@ -3464,103 +3281,11 @@
         <w:rPr>
           <w:noProof/>
         </w:rPr>
-        <w:lastRenderedPageBreak/>
         <w:drawing>
-          <wp:inline distT="0" distB="0" distL="0" distR="0" wp14:anchorId="66A3026A" wp14:editId="3A99F08E">
-            <wp:extent cx="6120765" cy="3591560"/>
-            <wp:effectExtent l="0" t="0" r="0" b="8890"/>
-            <wp:docPr id="9" name="Рисунок 9"/>
-            <wp:cNvGraphicFramePr>
-              <a:graphicFrameLocks xmlns:a="http://schemas.openxmlformats.org/drawingml/2006/main" noChangeAspect="1"/>
-            </wp:cNvGraphicFramePr>
-            <a:graphic xmlns:a="http://schemas.openxmlformats.org/drawingml/2006/main">
-              <a:graphicData uri="http://schemas.openxmlformats.org/drawingml/2006/picture">
-                <pic:pic xmlns:pic="http://schemas.openxmlformats.org/drawingml/2006/picture">
-                  <pic:nvPicPr>
-                    <pic:cNvPr id="1" name=""/>
-                    <pic:cNvPicPr/>
-                  </pic:nvPicPr>
-                  <pic:blipFill>
-                    <a:blip r:embed="rId15"/>
-                    <a:stretch>
-                      <a:fillRect/>
-                    </a:stretch>
-                  </pic:blipFill>
-                  <pic:spPr>
-                    <a:xfrm>
-                      <a:off x="0" y="0"/>
-                      <a:ext cx="6120765" cy="3591560"/>
-                    </a:xfrm>
-                    <a:prstGeom prst="rect">
-                      <a:avLst/>
-                    </a:prstGeom>
-                  </pic:spPr>
-                </pic:pic>
-              </a:graphicData>
-            </a:graphic>
-          </wp:inline>
-        </w:drawing>
-      </w:r>
-    </w:p>
-    <w:p>
-      <w:pPr>
-        <w:pStyle w:val="1"/>
-        <w:shd w:val="clear" w:color="auto" w:fill="FFFFFF"/>
-        <w:spacing w:before="0" w:beforeAutospacing="0" w:after="120" w:afterAutospacing="0"/>
-        <w:rPr>
-          <w:color w:val="0F0F0F"/>
-          <w:sz w:val="36"/>
-          <w:szCs w:val="40"/>
-          <w:lang w:val="en-US"/>
-        </w:rPr>
-      </w:pPr>
-      <w:r>
-        <w:rPr>
-          <w:color w:val="0F0F0F"/>
-          <w:sz w:val="36"/>
-          <w:szCs w:val="40"/>
-        </w:rPr>
-        <w:t>Завдання №4</w:t>
-      </w:r>
-      <w:r>
-        <w:rPr>
-          <w:color w:val="0F0F0F"/>
-          <w:sz w:val="36"/>
-          <w:szCs w:val="40"/>
-          <w:lang w:val="en-US"/>
-        </w:rPr>
-        <w:t xml:space="preserve">: </w:t>
-      </w:r>
-      <w:r>
-        <w:rPr>
-          <w:color w:val="0F0F0F"/>
-          <w:sz w:val="36"/>
-          <w:szCs w:val="32"/>
-          <w:lang w:val="en-US"/>
-        </w:rPr>
-        <w:t>Algotester Lab 3 Variant 2</w:t>
-      </w:r>
-    </w:p>
-    <w:p>
-      <w:pPr>
-        <w:pStyle w:val="1"/>
-        <w:shd w:val="clear" w:color="auto" w:fill="FFFFFF"/>
-        <w:spacing w:before="0" w:beforeAutospacing="0" w:after="120" w:afterAutospacing="0"/>
-        <w:rPr>
-          <w:color w:val="0F0F0F"/>
-          <w:sz w:val="36"/>
-          <w:szCs w:val="40"/>
-        </w:rPr>
-      </w:pPr>
-      <w:r>
-        <w:rPr>
-          <w:noProof/>
-        </w:rPr>
-        <w:drawing>
-          <wp:inline distT="0" distB="0" distL="0" distR="0" wp14:anchorId="09C6FB90" wp14:editId="7E5CD8B5">
-            <wp:extent cx="2800532" cy="3883894"/>
-            <wp:effectExtent l="0" t="0" r="0" b="2540"/>
-            <wp:docPr id="10" name="Рисунок 10"/>
+          <wp:inline distT="0" distB="0" distL="0" distR="0" wp14:anchorId="6384A093" wp14:editId="7A457686">
+            <wp:extent cx="5915025" cy="4981575"/>
+            <wp:effectExtent l="0" t="0" r="9525" b="9525"/>
+            <wp:docPr id="6" name="Рисунок 6"/>
             <wp:cNvGraphicFramePr>
               <a:graphicFrameLocks xmlns:a="http://schemas.openxmlformats.org/drawingml/2006/main" noChangeAspect="1"/>
             </wp:cNvGraphicFramePr>
@@ -3580,7 +3305,7 @@
                   <pic:spPr>
                     <a:xfrm>
                       <a:off x="0" y="0"/>
-                      <a:ext cx="2833375" cy="3929442"/>
+                      <a:ext cx="5915025" cy="4981575"/>
                     </a:xfrm>
                     <a:prstGeom prst="rect">
                       <a:avLst/>
@@ -3592,21 +3317,27 @@
           </wp:inline>
         </w:drawing>
       </w:r>
+    </w:p>
+    <w:p>
+      <w:pPr>
+        <w:pStyle w:val="1"/>
+        <w:shd w:val="clear" w:color="auto" w:fill="FFFFFF"/>
+        <w:spacing w:before="0" w:beforeAutospacing="0" w:after="120" w:afterAutospacing="0"/>
+        <w:rPr>
+          <w:color w:val="0F0F0F"/>
+          <w:sz w:val="36"/>
+          <w:szCs w:val="40"/>
+        </w:rPr>
+      </w:pPr>
       <w:r>
         <w:rPr>
           <w:noProof/>
         </w:rPr>
-        <w:t xml:space="preserve"> </w:t>
-      </w:r>
-      <w:r>
-        <w:rPr>
-          <w:noProof/>
-        </w:rPr>
         <w:drawing>
-          <wp:inline distT="0" distB="0" distL="0" distR="0" wp14:anchorId="71116CF1" wp14:editId="5DF01F8B">
-            <wp:extent cx="3221208" cy="3305978"/>
-            <wp:effectExtent l="0" t="0" r="0" b="8890"/>
-            <wp:docPr id="11" name="Рисунок 11"/>
+          <wp:inline distT="0" distB="0" distL="0" distR="0" wp14:anchorId="49E23473" wp14:editId="133712D3">
+            <wp:extent cx="6120765" cy="3203575"/>
+            <wp:effectExtent l="0" t="0" r="0" b="0"/>
+            <wp:docPr id="7" name="Рисунок 7"/>
             <wp:cNvGraphicFramePr>
               <a:graphicFrameLocks xmlns:a="http://schemas.openxmlformats.org/drawingml/2006/main" noChangeAspect="1"/>
             </wp:cNvGraphicFramePr>
@@ -3626,7 +3357,7 @@
                   <pic:spPr>
                     <a:xfrm>
                       <a:off x="0" y="0"/>
-                      <a:ext cx="3225753" cy="3310642"/>
+                      <a:ext cx="6120765" cy="3203575"/>
                     </a:xfrm>
                     <a:prstGeom prst="rect">
                       <a:avLst/>
@@ -3644,60 +3375,25 @@
         <w:pStyle w:val="1"/>
         <w:shd w:val="clear" w:color="auto" w:fill="FFFFFF"/>
         <w:spacing w:before="0" w:beforeAutospacing="0" w:after="120" w:afterAutospacing="0"/>
-        <w:rPr>
-          <w:color w:val="0F0F0F"/>
-          <w:sz w:val="36"/>
-          <w:szCs w:val="40"/>
-        </w:rPr>
-      </w:pPr>
-    </w:p>
-    <w:p>
-      <w:pPr>
-        <w:pStyle w:val="1"/>
-        <w:shd w:val="clear" w:color="auto" w:fill="FFFFFF"/>
-        <w:spacing w:before="0" w:beforeAutospacing="0" w:after="120" w:afterAutospacing="0"/>
-        <w:rPr>
-          <w:color w:val="0F0F0F"/>
-          <w:sz w:val="36"/>
-          <w:szCs w:val="40"/>
-        </w:rPr>
-      </w:pPr>
-    </w:p>
-    <w:p>
-      <w:pPr>
-        <w:pStyle w:val="1"/>
-        <w:shd w:val="clear" w:color="auto" w:fill="FFFFFF"/>
-        <w:spacing w:before="0" w:beforeAutospacing="0" w:after="120" w:afterAutospacing="0"/>
-        <w:rPr>
-          <w:color w:val="0F0F0F"/>
-          <w:sz w:val="36"/>
-          <w:szCs w:val="40"/>
-        </w:rPr>
-      </w:pPr>
-    </w:p>
-    <w:p>
-      <w:pPr>
-        <w:pStyle w:val="1"/>
-        <w:shd w:val="clear" w:color="auto" w:fill="FFFFFF"/>
-        <w:spacing w:before="0" w:beforeAutospacing="0" w:after="120" w:afterAutospacing="0"/>
-        <w:rPr>
-          <w:color w:val="0F0F0F"/>
-          <w:sz w:val="36"/>
-          <w:szCs w:val="40"/>
-        </w:rPr>
-      </w:pPr>
-    </w:p>
-    <w:p>
-      <w:pPr>
-        <w:pStyle w:val="1"/>
-        <w:shd w:val="clear" w:color="auto" w:fill="FFFFFF"/>
-        <w:spacing w:before="0" w:beforeAutospacing="0" w:after="120" w:afterAutospacing="0"/>
-        <w:rPr>
-          <w:color w:val="0F0F0F"/>
-          <w:sz w:val="36"/>
-          <w:szCs w:val="40"/>
-        </w:rPr>
-      </w:pPr>
+        <w:jc w:val="center"/>
+        <w:rPr>
+          <w:b w:val="0"/>
+          <w:color w:val="0F0F0F"/>
+          <w:sz w:val="28"/>
+          <w:szCs w:val="40"/>
+        </w:rPr>
+      </w:pPr>
+      <w:hyperlink r:id="rId18" w:history="1">
+        <w:r>
+          <w:rPr>
+            <w:rStyle w:val="a3"/>
+            <w:b w:val="0"/>
+            <w:sz w:val="28"/>
+            <w:szCs w:val="40"/>
+          </w:rPr>
+          <w:t>https://github.com/artificial-intelligence-department/ai_programming_playground_2024/blob/epic_4_practice_and_labs_yurii_orenchuk/ai_11/yurii_orenchuk/epic_4/vns_lab_5_task_1_variant_24_yurii_orenchuk.cpp</w:t>
+        </w:r>
+      </w:hyperlink>
     </w:p>
     <w:p>
       <w:pPr>
@@ -3718,7 +3414,7 @@
           <w:szCs w:val="40"/>
         </w:rPr>
         <w:lastRenderedPageBreak/>
-        <w:t>Завдання №5</w:t>
+        <w:t>Завдання №3</w:t>
       </w:r>
       <w:r>
         <w:rPr>
@@ -3736,7 +3432,7 @@
           <w:szCs w:val="32"/>
           <w:lang w:val="en-US"/>
         </w:rPr>
-        <w:t>Class Practice Work</w:t>
+        <w:t>Algotester Lab 2 Variant 1</w:t>
       </w:r>
     </w:p>
     <w:p>
@@ -3746,11 +3442,9 @@
         <w:spacing w:before="0" w:beforeAutospacing="0" w:after="120" w:afterAutospacing="0"/>
         <w:jc w:val="center"/>
         <w:rPr>
-          <w:b w:val="0"/>
-          <w:color w:val="0F0F0F"/>
-          <w:sz w:val="36"/>
-          <w:szCs w:val="40"/>
-          <w:lang w:val="en-US"/>
+          <w:color w:val="0F0F0F"/>
+          <w:sz w:val="36"/>
+          <w:szCs w:val="40"/>
         </w:rPr>
       </w:pPr>
       <w:r>
@@ -3758,66 +3452,10 @@
           <w:noProof/>
         </w:rPr>
         <w:drawing>
-          <wp:inline distT="0" distB="0" distL="0" distR="0" wp14:anchorId="073BE179" wp14:editId="2FD3955A">
-            <wp:extent cx="5210175" cy="6810375"/>
-            <wp:effectExtent l="0" t="0" r="9525" b="9525"/>
-            <wp:docPr id="12" name="Рисунок 12"/>
-            <wp:cNvGraphicFramePr>
-              <a:graphicFrameLocks xmlns:a="http://schemas.openxmlformats.org/drawingml/2006/main" noChangeAspect="1"/>
-            </wp:cNvGraphicFramePr>
-            <a:graphic xmlns:a="http://schemas.openxmlformats.org/drawingml/2006/main">
-              <a:graphicData uri="http://schemas.openxmlformats.org/drawingml/2006/picture">
-                <pic:pic xmlns:pic="http://schemas.openxmlformats.org/drawingml/2006/picture">
-                  <pic:nvPicPr>
-                    <pic:cNvPr id="1" name=""/>
-                    <pic:cNvPicPr/>
-                  </pic:nvPicPr>
-                  <pic:blipFill>
-                    <a:blip r:embed="rId18"/>
-                    <a:stretch>
-                      <a:fillRect/>
-                    </a:stretch>
-                  </pic:blipFill>
-                  <pic:spPr>
-                    <a:xfrm>
-                      <a:off x="0" y="0"/>
-                      <a:ext cx="5210175" cy="6810375"/>
-                    </a:xfrm>
-                    <a:prstGeom prst="rect">
-                      <a:avLst/>
-                    </a:prstGeom>
-                  </pic:spPr>
-                </pic:pic>
-              </a:graphicData>
-            </a:graphic>
-          </wp:inline>
-        </w:drawing>
-      </w:r>
-    </w:p>
-    <w:p>
-      <w:pPr>
-        <w:pStyle w:val="1"/>
-        <w:shd w:val="clear" w:color="auto" w:fill="FFFFFF"/>
-        <w:spacing w:before="0" w:beforeAutospacing="0" w:after="120" w:afterAutospacing="0"/>
-        <w:jc w:val="center"/>
-        <w:rPr>
-          <w:b w:val="0"/>
-          <w:color w:val="0F0F0F"/>
-          <w:sz w:val="36"/>
-          <w:szCs w:val="40"/>
-          <w:lang w:val="en-US"/>
-        </w:rPr>
-      </w:pPr>
-      <w:r>
-        <w:rPr>
-          <w:noProof/>
-        </w:rPr>
-        <w:lastRenderedPageBreak/>
-        <w:drawing>
-          <wp:inline distT="0" distB="0" distL="0" distR="0" wp14:anchorId="14533C06" wp14:editId="625609C6">
-            <wp:extent cx="5486400" cy="5438775"/>
-            <wp:effectExtent l="0" t="0" r="0" b="9525"/>
-            <wp:docPr id="13" name="Рисунок 13"/>
+          <wp:inline distT="0" distB="0" distL="0" distR="0" wp14:anchorId="044892B8" wp14:editId="1AE0F1BA">
+            <wp:extent cx="2754745" cy="5034013"/>
+            <wp:effectExtent l="0" t="0" r="7620" b="0"/>
+            <wp:docPr id="8" name="Рисунок 8"/>
             <wp:cNvGraphicFramePr>
               <a:graphicFrameLocks xmlns:a="http://schemas.openxmlformats.org/drawingml/2006/main" noChangeAspect="1"/>
             </wp:cNvGraphicFramePr>
@@ -3837,7 +3475,7 @@
                   <pic:spPr>
                     <a:xfrm>
                       <a:off x="0" y="0"/>
-                      <a:ext cx="5486400" cy="5438775"/>
+                      <a:ext cx="2763105" cy="5049290"/>
                     </a:xfrm>
                     <a:prstGeom prst="rect">
                       <a:avLst/>
@@ -3855,129 +3493,20 @@
         <w:pStyle w:val="1"/>
         <w:shd w:val="clear" w:color="auto" w:fill="FFFFFF"/>
         <w:spacing w:before="0" w:beforeAutospacing="0" w:after="120" w:afterAutospacing="0"/>
-        <w:rPr>
-          <w:color w:val="0F0F0F"/>
-          <w:sz w:val="40"/>
-          <w:szCs w:val="40"/>
-          <w:lang w:val="en-US"/>
-        </w:rPr>
-      </w:pPr>
-      <w:r>
-        <w:rPr>
-          <w:color w:val="0F0F0F"/>
-          <w:sz w:val="40"/>
-          <w:szCs w:val="40"/>
-        </w:rPr>
-        <w:t>Результат виконання завдань, тестування та фактично затрачений час</w:t>
-      </w:r>
-      <w:r>
-        <w:rPr>
-          <w:color w:val="0F0F0F"/>
-          <w:sz w:val="40"/>
-          <w:szCs w:val="40"/>
-          <w:lang w:val="en-US"/>
-        </w:rPr>
-        <w:t>:</w:t>
-      </w:r>
-    </w:p>
-    <w:p>
-      <w:pPr>
-        <w:pStyle w:val="1"/>
-        <w:shd w:val="clear" w:color="auto" w:fill="FFFFFF"/>
-        <w:spacing w:before="0" w:beforeAutospacing="0" w:after="120" w:afterAutospacing="0"/>
-        <w:rPr>
-          <w:color w:val="0F0F0F"/>
-          <w:sz w:val="36"/>
-          <w:szCs w:val="40"/>
-          <w:lang w:val="en-US"/>
-        </w:rPr>
-      </w:pPr>
-    </w:p>
-    <w:p>
-      <w:pPr>
-        <w:pStyle w:val="1"/>
-        <w:shd w:val="clear" w:color="auto" w:fill="FFFFFF"/>
-        <w:spacing w:before="0" w:beforeAutospacing="0" w:after="120" w:afterAutospacing="0"/>
-        <w:rPr>
-          <w:color w:val="333333"/>
-          <w:szCs w:val="36"/>
-          <w:bdr w:val="none" w:sz="0" w:space="0" w:color="auto" w:frame="1"/>
-        </w:rPr>
-      </w:pPr>
-      <w:r>
-        <w:rPr>
-          <w:color w:val="0F0F0F"/>
-          <w:sz w:val="36"/>
-          <w:szCs w:val="40"/>
-        </w:rPr>
-        <w:t>Завдання №1</w:t>
-      </w:r>
-      <w:r>
-        <w:rPr>
-          <w:color w:val="0F0F0F"/>
-          <w:sz w:val="36"/>
-          <w:szCs w:val="40"/>
-          <w:lang w:val="en-US"/>
-        </w:rPr>
-        <w:t xml:space="preserve">: </w:t>
-      </w:r>
-      <w:r>
-        <w:rPr>
-          <w:color w:val="0F0F0F"/>
-          <w:sz w:val="36"/>
-          <w:szCs w:val="32"/>
-          <w:lang w:val="en-US"/>
-        </w:rPr>
-        <w:t>VNS Lab 4 Variant 5</w:t>
-      </w:r>
-    </w:p>
-    <w:p>
-      <w:pPr>
-        <w:pStyle w:val="1"/>
-        <w:shd w:val="clear" w:color="auto" w:fill="FFFFFF"/>
-        <w:spacing w:before="0" w:beforeAutospacing="0" w:after="120" w:afterAutospacing="0"/>
+        <w:jc w:val="center"/>
         <w:rPr>
           <w:b w:val="0"/>
           <w:color w:val="0F0F0F"/>
-          <w:sz w:val="36"/>
-          <w:szCs w:val="40"/>
-        </w:rPr>
-      </w:pPr>
-      <w:r>
-        <w:rPr>
-          <w:b w:val="0"/>
-          <w:color w:val="0F0F0F"/>
-          <w:sz w:val="36"/>
-          <w:szCs w:val="40"/>
-        </w:rPr>
-        <w:t>Фактично затрачений час</w:t>
-      </w:r>
-      <w:r>
-        <w:rPr>
-          <w:b w:val="0"/>
-          <w:color w:val="0F0F0F"/>
-          <w:sz w:val="36"/>
-          <w:szCs w:val="40"/>
-          <w:lang w:val="en-US"/>
-        </w:rPr>
-        <w:t xml:space="preserve">: </w:t>
-      </w:r>
-      <w:r>
-        <w:rPr>
-          <w:b w:val="0"/>
-          <w:color w:val="0F0F0F"/>
-          <w:sz w:val="36"/>
-          <w:szCs w:val="40"/>
-        </w:rPr>
-        <w:t>45 хв</w:t>
-      </w:r>
-    </w:p>
-    <w:p>
-      <w:pPr>
-        <w:pStyle w:val="1"/>
-        <w:shd w:val="clear" w:color="auto" w:fill="FFFFFF"/>
-        <w:spacing w:before="0" w:beforeAutospacing="0" w:after="120" w:afterAutospacing="0"/>
-        <w:jc w:val="center"/>
+          <w:sz w:val="32"/>
+          <w:szCs w:val="40"/>
+        </w:rPr>
+      </w:pPr>
+    </w:p>
+    <w:p>
+      <w:pPr>
+        <w:pStyle w:val="1"/>
+        <w:shd w:val="clear" w:color="auto" w:fill="FFFFFF"/>
+        <w:spacing w:before="0" w:beforeAutospacing="0" w:after="120" w:afterAutospacing="0"/>
         <w:rPr>
           <w:color w:val="0F0F0F"/>
           <w:sz w:val="36"/>
@@ -3989,10 +3518,10 @@
           <w:noProof/>
         </w:rPr>
         <w:drawing>
-          <wp:inline distT="0" distB="0" distL="0" distR="0" wp14:anchorId="71D4E5AF" wp14:editId="3F55FF6E">
-            <wp:extent cx="6120765" cy="768350"/>
-            <wp:effectExtent l="0" t="0" r="0" b="0"/>
-            <wp:docPr id="14" name="Рисунок 14"/>
+          <wp:inline distT="0" distB="0" distL="0" distR="0" wp14:anchorId="66A3026A" wp14:editId="3A99F08E">
+            <wp:extent cx="6120765" cy="3591560"/>
+            <wp:effectExtent l="0" t="0" r="0" b="8890"/>
+            <wp:docPr id="9" name="Рисунок 9"/>
             <wp:cNvGraphicFramePr>
               <a:graphicFrameLocks xmlns:a="http://schemas.openxmlformats.org/drawingml/2006/main" noChangeAspect="1"/>
             </wp:cNvGraphicFramePr>
@@ -4012,7 +3541,7 @@
                   <pic:spPr>
                     <a:xfrm>
                       <a:off x="0" y="0"/>
-                      <a:ext cx="6120765" cy="768350"/>
+                      <a:ext cx="6120765" cy="3591560"/>
                     </a:xfrm>
                     <a:prstGeom prst="rect">
                       <a:avLst/>
@@ -4030,69 +3559,57 @@
         <w:pStyle w:val="1"/>
         <w:shd w:val="clear" w:color="auto" w:fill="FFFFFF"/>
         <w:spacing w:before="0" w:beforeAutospacing="0" w:after="120" w:afterAutospacing="0"/>
-        <w:rPr>
-          <w:color w:val="0F0F0F"/>
-          <w:sz w:val="36"/>
-          <w:szCs w:val="40"/>
-        </w:rPr>
-      </w:pPr>
-    </w:p>
-    <w:p>
-      <w:pPr>
-        <w:pStyle w:val="1"/>
-        <w:shd w:val="clear" w:color="auto" w:fill="FFFFFF"/>
-        <w:spacing w:before="0" w:beforeAutospacing="0" w:after="120" w:afterAutospacing="0"/>
-        <w:rPr>
-          <w:color w:val="0F0F0F"/>
-          <w:sz w:val="36"/>
-          <w:szCs w:val="40"/>
-        </w:rPr>
-      </w:pPr>
-    </w:p>
-    <w:p>
-      <w:pPr>
-        <w:pStyle w:val="1"/>
-        <w:shd w:val="clear" w:color="auto" w:fill="FFFFFF"/>
-        <w:spacing w:before="0" w:beforeAutospacing="0" w:after="120" w:afterAutospacing="0"/>
-        <w:rPr>
-          <w:color w:val="0F0F0F"/>
-          <w:sz w:val="36"/>
-          <w:szCs w:val="40"/>
-        </w:rPr>
-      </w:pPr>
-    </w:p>
-    <w:p>
-      <w:pPr>
-        <w:pStyle w:val="1"/>
-        <w:shd w:val="clear" w:color="auto" w:fill="FFFFFF"/>
-        <w:spacing w:before="0" w:beforeAutospacing="0" w:after="120" w:afterAutospacing="0"/>
-        <w:rPr>
-          <w:color w:val="0F0F0F"/>
-          <w:sz w:val="36"/>
-          <w:szCs w:val="40"/>
-        </w:rPr>
-      </w:pPr>
-    </w:p>
-    <w:p>
-      <w:pPr>
-        <w:pStyle w:val="1"/>
-        <w:shd w:val="clear" w:color="auto" w:fill="FFFFFF"/>
-        <w:spacing w:before="0" w:beforeAutospacing="0" w:after="120" w:afterAutospacing="0"/>
-        <w:rPr>
-          <w:color w:val="0F0F0F"/>
-          <w:sz w:val="36"/>
-          <w:szCs w:val="32"/>
-          <w:lang w:val="en-US"/>
-        </w:rPr>
-      </w:pPr>
-      <w:r>
-        <w:rPr>
-          <w:color w:val="0F0F0F"/>
-          <w:sz w:val="36"/>
-          <w:szCs w:val="40"/>
-        </w:rPr>
-        <w:lastRenderedPageBreak/>
-        <w:t>Завдання №2</w:t>
+        <w:jc w:val="center"/>
+        <w:rPr>
+          <w:b w:val="0"/>
+          <w:color w:val="0F0F0F"/>
+          <w:sz w:val="32"/>
+          <w:szCs w:val="40"/>
+        </w:rPr>
+      </w:pPr>
+      <w:hyperlink r:id="rId21" w:history="1">
+        <w:r>
+          <w:rPr>
+            <w:rStyle w:val="a3"/>
+            <w:b w:val="0"/>
+            <w:sz w:val="32"/>
+            <w:szCs w:val="40"/>
+          </w:rPr>
+          <w:t>https://github.com/artificial-intelligence-department/ai_programming_playground_2024/blob/epic_4_practice_and_labs_yurii_orenchuk/ai_11/yurii_orenchuk/epic_4/algotester_lab_2_variant_1_yurii_orenchuk.cpp</w:t>
+        </w:r>
+      </w:hyperlink>
+    </w:p>
+    <w:p>
+      <w:pPr>
+        <w:pStyle w:val="1"/>
+        <w:shd w:val="clear" w:color="auto" w:fill="FFFFFF"/>
+        <w:spacing w:before="0" w:beforeAutospacing="0" w:after="120" w:afterAutospacing="0"/>
+        <w:rPr>
+          <w:color w:val="0F0F0F"/>
+          <w:sz w:val="36"/>
+          <w:szCs w:val="40"/>
+        </w:rPr>
+      </w:pPr>
+    </w:p>
+    <w:p>
+      <w:pPr>
+        <w:pStyle w:val="1"/>
+        <w:shd w:val="clear" w:color="auto" w:fill="FFFFFF"/>
+        <w:spacing w:before="0" w:beforeAutospacing="0" w:after="120" w:afterAutospacing="0"/>
+        <w:rPr>
+          <w:color w:val="0F0F0F"/>
+          <w:sz w:val="36"/>
+          <w:szCs w:val="40"/>
+          <w:lang w:val="en-US"/>
+        </w:rPr>
+      </w:pPr>
+      <w:r>
+        <w:rPr>
+          <w:color w:val="0F0F0F"/>
+          <w:sz w:val="36"/>
+          <w:szCs w:val="40"/>
+        </w:rPr>
+        <w:t>Завдання №4</w:t>
       </w:r>
       <w:r>
         <w:rPr>
@@ -4110,55 +3627,14 @@
           <w:szCs w:val="32"/>
           <w:lang w:val="en-US"/>
         </w:rPr>
-        <w:t>VNS Lab 5 Variant 24</w:t>
-      </w:r>
-    </w:p>
-    <w:p>
-      <w:pPr>
-        <w:pStyle w:val="1"/>
-        <w:shd w:val="clear" w:color="auto" w:fill="FFFFFF"/>
-        <w:spacing w:before="0" w:beforeAutospacing="0" w:after="120" w:afterAutospacing="0"/>
-        <w:rPr>
-          <w:b w:val="0"/>
-          <w:color w:val="0F0F0F"/>
-          <w:szCs w:val="40"/>
-        </w:rPr>
-      </w:pPr>
-      <w:r>
-        <w:rPr>
-          <w:b w:val="0"/>
-          <w:color w:val="0F0F0F"/>
-          <w:sz w:val="36"/>
-          <w:szCs w:val="40"/>
-        </w:rPr>
-        <w:t>Фактично затрачений час</w:t>
-      </w:r>
-      <w:r>
-        <w:rPr>
-          <w:b w:val="0"/>
-          <w:color w:val="0F0F0F"/>
-          <w:sz w:val="36"/>
-          <w:szCs w:val="40"/>
-          <w:lang w:val="en-US"/>
-        </w:rPr>
-        <w:t xml:space="preserve">: </w:t>
-      </w:r>
-      <w:r>
-        <w:rPr>
-          <w:b w:val="0"/>
-          <w:color w:val="0F0F0F"/>
-          <w:sz w:val="36"/>
-          <w:szCs w:val="40"/>
-        </w:rPr>
-        <w:t>1 год</w:t>
-      </w:r>
-    </w:p>
-    <w:p>
-      <w:pPr>
-        <w:pStyle w:val="1"/>
-        <w:shd w:val="clear" w:color="auto" w:fill="FFFFFF"/>
-        <w:spacing w:before="0" w:beforeAutospacing="0" w:after="120" w:afterAutospacing="0"/>
-        <w:jc w:val="center"/>
+        <w:t>Algotester Lab 3 Variant 2</w:t>
+      </w:r>
+    </w:p>
+    <w:p>
+      <w:pPr>
+        <w:pStyle w:val="1"/>
+        <w:shd w:val="clear" w:color="auto" w:fill="FFFFFF"/>
+        <w:spacing w:before="0" w:beforeAutospacing="0" w:after="120" w:afterAutospacing="0"/>
         <w:rPr>
           <w:color w:val="0F0F0F"/>
           <w:sz w:val="36"/>
@@ -4170,145 +3646,10 @@
           <w:noProof/>
         </w:rPr>
         <w:drawing>
-          <wp:inline distT="0" distB="0" distL="0" distR="0" wp14:anchorId="746171DA" wp14:editId="17F5520A">
-            <wp:extent cx="6120765" cy="3810635"/>
-            <wp:effectExtent l="0" t="0" r="0" b="0"/>
-            <wp:docPr id="15" name="Рисунок 15"/>
-            <wp:cNvGraphicFramePr>
-              <a:graphicFrameLocks xmlns:a="http://schemas.openxmlformats.org/drawingml/2006/main" noChangeAspect="1"/>
-            </wp:cNvGraphicFramePr>
-            <a:graphic xmlns:a="http://schemas.openxmlformats.org/drawingml/2006/main">
-              <a:graphicData uri="http://schemas.openxmlformats.org/drawingml/2006/picture">
-                <pic:pic xmlns:pic="http://schemas.openxmlformats.org/drawingml/2006/picture">
-                  <pic:nvPicPr>
-                    <pic:cNvPr id="1" name=""/>
-                    <pic:cNvPicPr/>
-                  </pic:nvPicPr>
-                  <pic:blipFill>
-                    <a:blip r:embed="rId21"/>
-                    <a:stretch>
-                      <a:fillRect/>
-                    </a:stretch>
-                  </pic:blipFill>
-                  <pic:spPr>
-                    <a:xfrm>
-                      <a:off x="0" y="0"/>
-                      <a:ext cx="6120765" cy="3810635"/>
-                    </a:xfrm>
-                    <a:prstGeom prst="rect">
-                      <a:avLst/>
-                    </a:prstGeom>
-                  </pic:spPr>
-                </pic:pic>
-              </a:graphicData>
-            </a:graphic>
-          </wp:inline>
-        </w:drawing>
-      </w:r>
-    </w:p>
-    <w:p>
-      <w:pPr>
-        <w:pStyle w:val="1"/>
-        <w:shd w:val="clear" w:color="auto" w:fill="FFFFFF"/>
-        <w:spacing w:before="0" w:beforeAutospacing="0" w:after="120" w:afterAutospacing="0"/>
-        <w:rPr>
-          <w:color w:val="0F0F0F"/>
-          <w:sz w:val="36"/>
-          <w:szCs w:val="40"/>
-          <w:lang w:val="en-US"/>
-        </w:rPr>
-      </w:pPr>
-      <w:r>
-        <w:rPr>
-          <w:color w:val="0F0F0F"/>
-          <w:sz w:val="36"/>
-          <w:szCs w:val="40"/>
-        </w:rPr>
-        <w:t>Завдання №3</w:t>
-      </w:r>
-      <w:r>
-        <w:rPr>
-          <w:color w:val="0F0F0F"/>
-          <w:sz w:val="36"/>
-          <w:szCs w:val="40"/>
-          <w:lang w:val="en-US"/>
-        </w:rPr>
-        <w:t xml:space="preserve">: </w:t>
-      </w:r>
-      <w:r>
-        <w:rPr>
-          <w:color w:val="0F0F0F"/>
-          <w:sz w:val="36"/>
-          <w:szCs w:val="32"/>
-          <w:lang w:val="en-US"/>
-        </w:rPr>
-        <w:t>Algotester Lab 2 Variant 1</w:t>
-      </w:r>
-    </w:p>
-    <w:p>
-      <w:pPr>
-        <w:pStyle w:val="1"/>
-        <w:shd w:val="clear" w:color="auto" w:fill="FFFFFF"/>
-        <w:spacing w:before="0" w:beforeAutospacing="0" w:after="120" w:afterAutospacing="0"/>
-        <w:rPr>
-          <w:b w:val="0"/>
-          <w:color w:val="0F0F0F"/>
-          <w:sz w:val="36"/>
-          <w:szCs w:val="40"/>
-        </w:rPr>
-      </w:pPr>
-      <w:r>
-        <w:rPr>
-          <w:b w:val="0"/>
-          <w:color w:val="0F0F0F"/>
-          <w:sz w:val="36"/>
-          <w:szCs w:val="40"/>
-        </w:rPr>
-        <w:t>Фактично затрачений час</w:t>
-      </w:r>
-      <w:r>
-        <w:rPr>
-          <w:b w:val="0"/>
-          <w:color w:val="0F0F0F"/>
-          <w:sz w:val="36"/>
-          <w:szCs w:val="40"/>
-          <w:lang w:val="en-US"/>
-        </w:rPr>
-        <w:t xml:space="preserve">: </w:t>
-      </w:r>
-      <w:r>
-        <w:rPr>
-          <w:b w:val="0"/>
-          <w:color w:val="0F0F0F"/>
-          <w:sz w:val="36"/>
-          <w:szCs w:val="40"/>
-        </w:rPr>
-        <w:t>45 хв</w:t>
-      </w:r>
-    </w:p>
-    <w:p>
-      <w:pPr>
-        <w:pStyle w:val="1"/>
-        <w:shd w:val="clear" w:color="auto" w:fill="FFFFFF"/>
-        <w:spacing w:before="0" w:beforeAutospacing="0" w:after="120" w:afterAutospacing="0"/>
-        <w:jc w:val="center"/>
-        <w:rPr>
-          <w:b w:val="0"/>
-          <w:color w:val="0F0F0F"/>
-          <w:sz w:val="36"/>
-          <w:szCs w:val="40"/>
-          <w:lang w:val="en-US"/>
-        </w:rPr>
-      </w:pPr>
-      <w:r>
-        <w:rPr>
-          <w:noProof/>
-        </w:rPr>
-        <w:drawing>
-          <wp:inline distT="0" distB="0" distL="0" distR="0" wp14:anchorId="4F347AA6" wp14:editId="2B520939">
-            <wp:extent cx="3324225" cy="1733550"/>
-            <wp:effectExtent l="0" t="0" r="9525" b="0"/>
-            <wp:docPr id="16" name="Рисунок 16"/>
+          <wp:inline distT="0" distB="0" distL="0" distR="0" wp14:anchorId="09C6FB90" wp14:editId="7E5CD8B5">
+            <wp:extent cx="2800532" cy="3883894"/>
+            <wp:effectExtent l="0" t="0" r="0" b="2540"/>
+            <wp:docPr id="10" name="Рисунок 10"/>
             <wp:cNvGraphicFramePr>
               <a:graphicFrameLocks xmlns:a="http://schemas.openxmlformats.org/drawingml/2006/main" noChangeAspect="1"/>
             </wp:cNvGraphicFramePr>
@@ -4328,7 +3669,7 @@
                   <pic:spPr>
                     <a:xfrm>
                       <a:off x="0" y="0"/>
-                      <a:ext cx="3324225" cy="1733550"/>
+                      <a:ext cx="2833375" cy="3929442"/>
                     </a:xfrm>
                     <a:prstGeom prst="rect">
                       <a:avLst/>
@@ -4340,196 +3681,21 @@
           </wp:inline>
         </w:drawing>
       </w:r>
-    </w:p>
-    <w:p>
-      <w:pPr>
-        <w:pStyle w:val="1"/>
-        <w:shd w:val="clear" w:color="auto" w:fill="FFFFFF"/>
-        <w:spacing w:before="0" w:beforeAutospacing="0" w:after="120" w:afterAutospacing="0"/>
-        <w:rPr>
-          <w:color w:val="0F0F0F"/>
-          <w:sz w:val="36"/>
-          <w:szCs w:val="40"/>
-        </w:rPr>
-      </w:pPr>
-    </w:p>
-    <w:p>
-      <w:pPr>
-        <w:pStyle w:val="1"/>
-        <w:shd w:val="clear" w:color="auto" w:fill="FFFFFF"/>
-        <w:spacing w:before="0" w:beforeAutospacing="0" w:after="120" w:afterAutospacing="0"/>
-        <w:rPr>
-          <w:color w:val="0F0F0F"/>
-          <w:sz w:val="36"/>
-          <w:szCs w:val="40"/>
-        </w:rPr>
-      </w:pPr>
-    </w:p>
-    <w:p>
-      <w:pPr>
-        <w:pStyle w:val="1"/>
-        <w:shd w:val="clear" w:color="auto" w:fill="FFFFFF"/>
-        <w:spacing w:before="0" w:beforeAutospacing="0" w:after="120" w:afterAutospacing="0"/>
-        <w:rPr>
-          <w:color w:val="0F0F0F"/>
-          <w:sz w:val="36"/>
-          <w:szCs w:val="40"/>
-        </w:rPr>
-      </w:pPr>
-    </w:p>
-    <w:p>
-      <w:pPr>
-        <w:pStyle w:val="1"/>
-        <w:shd w:val="clear" w:color="auto" w:fill="FFFFFF"/>
-        <w:spacing w:before="0" w:beforeAutospacing="0" w:after="120" w:afterAutospacing="0"/>
-        <w:rPr>
-          <w:color w:val="0F0F0F"/>
-          <w:sz w:val="36"/>
-          <w:szCs w:val="40"/>
-        </w:rPr>
-      </w:pPr>
-    </w:p>
-    <w:p>
-      <w:pPr>
-        <w:pStyle w:val="1"/>
-        <w:shd w:val="clear" w:color="auto" w:fill="FFFFFF"/>
-        <w:spacing w:before="0" w:beforeAutospacing="0" w:after="120" w:afterAutospacing="0"/>
-        <w:rPr>
-          <w:color w:val="0F0F0F"/>
-          <w:sz w:val="36"/>
-          <w:szCs w:val="40"/>
-        </w:rPr>
-      </w:pPr>
-    </w:p>
-    <w:p>
-      <w:pPr>
-        <w:pStyle w:val="1"/>
-        <w:shd w:val="clear" w:color="auto" w:fill="FFFFFF"/>
-        <w:spacing w:before="0" w:beforeAutospacing="0" w:after="120" w:afterAutospacing="0"/>
-        <w:rPr>
-          <w:color w:val="0F0F0F"/>
-          <w:sz w:val="36"/>
-          <w:szCs w:val="40"/>
-        </w:rPr>
-      </w:pPr>
-      <w:bookmarkStart w:id="0" w:name="_GoBack"/>
-      <w:bookmarkEnd w:id="0"/>
-    </w:p>
-    <w:p>
-      <w:pPr>
-        <w:pStyle w:val="1"/>
-        <w:shd w:val="clear" w:color="auto" w:fill="FFFFFF"/>
-        <w:spacing w:before="0" w:beforeAutospacing="0" w:after="120" w:afterAutospacing="0"/>
-        <w:rPr>
-          <w:color w:val="0F0F0F"/>
-          <w:sz w:val="36"/>
-          <w:szCs w:val="40"/>
-        </w:rPr>
-      </w:pPr>
-    </w:p>
-    <w:p>
-      <w:pPr>
-        <w:pStyle w:val="1"/>
-        <w:shd w:val="clear" w:color="auto" w:fill="FFFFFF"/>
-        <w:spacing w:before="0" w:beforeAutospacing="0" w:after="120" w:afterAutospacing="0"/>
-        <w:rPr>
-          <w:color w:val="0F0F0F"/>
-          <w:sz w:val="36"/>
-          <w:szCs w:val="40"/>
-          <w:lang w:val="en-US"/>
-        </w:rPr>
-      </w:pPr>
-      <w:r>
-        <w:rPr>
-          <w:color w:val="0F0F0F"/>
-          <w:sz w:val="36"/>
-          <w:szCs w:val="40"/>
-        </w:rPr>
-        <w:lastRenderedPageBreak/>
-        <w:t>Завдання №4</w:t>
-      </w:r>
-      <w:r>
-        <w:rPr>
-          <w:color w:val="0F0F0F"/>
-          <w:sz w:val="36"/>
-          <w:szCs w:val="40"/>
-          <w:lang w:val="en-US"/>
-        </w:rPr>
-        <w:t xml:space="preserve">: </w:t>
-      </w:r>
-      <w:r>
-        <w:rPr>
-          <w:color w:val="0F0F0F"/>
-          <w:sz w:val="36"/>
-          <w:szCs w:val="32"/>
-          <w:lang w:val="en-US"/>
-        </w:rPr>
-        <w:t>Algotester Lab 3 Variant 2</w:t>
-      </w:r>
-    </w:p>
-    <w:p>
-      <w:pPr>
-        <w:pStyle w:val="1"/>
-        <w:shd w:val="clear" w:color="auto" w:fill="FFFFFF"/>
-        <w:spacing w:before="0" w:beforeAutospacing="0" w:after="120" w:afterAutospacing="0"/>
-        <w:rPr>
-          <w:b w:val="0"/>
-          <w:color w:val="0F0F0F"/>
-          <w:sz w:val="36"/>
-          <w:szCs w:val="40"/>
-        </w:rPr>
-      </w:pPr>
-      <w:r>
-        <w:rPr>
-          <w:b w:val="0"/>
-          <w:color w:val="0F0F0F"/>
-          <w:sz w:val="36"/>
-          <w:szCs w:val="40"/>
-        </w:rPr>
-        <w:t>Фактично затрачений час</w:t>
-      </w:r>
-      <w:r>
-        <w:rPr>
-          <w:b w:val="0"/>
-          <w:color w:val="0F0F0F"/>
-          <w:sz w:val="36"/>
-          <w:szCs w:val="40"/>
-          <w:lang w:val="en-US"/>
-        </w:rPr>
-        <w:t xml:space="preserve">: </w:t>
-      </w:r>
-      <w:r>
-        <w:rPr>
-          <w:b w:val="0"/>
-          <w:color w:val="0F0F0F"/>
-          <w:sz w:val="36"/>
-          <w:szCs w:val="40"/>
-        </w:rPr>
-        <w:t>30 хв</w:t>
-      </w:r>
-    </w:p>
-    <w:p>
-      <w:pPr>
-        <w:pStyle w:val="1"/>
-        <w:shd w:val="clear" w:color="auto" w:fill="FFFFFF"/>
-        <w:spacing w:before="0" w:beforeAutospacing="0" w:after="120" w:afterAutospacing="0"/>
-        <w:jc w:val="center"/>
-        <w:rPr>
-          <w:b w:val="0"/>
-          <w:color w:val="0F0F0F"/>
-          <w:sz w:val="36"/>
-          <w:szCs w:val="40"/>
-        </w:rPr>
-      </w:pPr>
       <w:r>
         <w:rPr>
           <w:noProof/>
         </w:rPr>
+        <w:t xml:space="preserve"> </w:t>
+      </w:r>
+      <w:r>
+        <w:rPr>
+          <w:noProof/>
+        </w:rPr>
         <w:drawing>
-          <wp:inline distT="0" distB="0" distL="0" distR="0" wp14:anchorId="4273E07A" wp14:editId="6B146FBB">
-            <wp:extent cx="3409950" cy="3181350"/>
-            <wp:effectExtent l="0" t="0" r="0" b="0"/>
-            <wp:docPr id="19" name="Рисунок 19"/>
+          <wp:inline distT="0" distB="0" distL="0" distR="0" wp14:anchorId="71116CF1" wp14:editId="5DF01F8B">
+            <wp:extent cx="3221208" cy="3305978"/>
+            <wp:effectExtent l="0" t="0" r="0" b="8890"/>
+            <wp:docPr id="11" name="Рисунок 11"/>
             <wp:cNvGraphicFramePr>
               <a:graphicFrameLocks xmlns:a="http://schemas.openxmlformats.org/drawingml/2006/main" noChangeAspect="1"/>
             </wp:cNvGraphicFramePr>
@@ -4549,6 +3715,1024 @@
                   <pic:spPr>
                     <a:xfrm>
                       <a:off x="0" y="0"/>
+                      <a:ext cx="3225753" cy="3310642"/>
+                    </a:xfrm>
+                    <a:prstGeom prst="rect">
+                      <a:avLst/>
+                    </a:prstGeom>
+                  </pic:spPr>
+                </pic:pic>
+              </a:graphicData>
+            </a:graphic>
+          </wp:inline>
+        </w:drawing>
+      </w:r>
+    </w:p>
+    <w:p>
+      <w:pPr>
+        <w:pStyle w:val="1"/>
+        <w:shd w:val="clear" w:color="auto" w:fill="FFFFFF"/>
+        <w:spacing w:before="0" w:beforeAutospacing="0" w:after="120" w:afterAutospacing="0"/>
+        <w:jc w:val="center"/>
+        <w:rPr>
+          <w:b w:val="0"/>
+          <w:color w:val="0F0F0F"/>
+          <w:sz w:val="32"/>
+          <w:szCs w:val="40"/>
+        </w:rPr>
+      </w:pPr>
+      <w:hyperlink r:id="rId24" w:history="1">
+        <w:r>
+          <w:rPr>
+            <w:rStyle w:val="a3"/>
+            <w:b w:val="0"/>
+            <w:sz w:val="32"/>
+            <w:szCs w:val="40"/>
+          </w:rPr>
+          <w:t>https://github.com/artificial-intelligence-department/ai_programming_playground_2024/blob/epic_4_practice_and_labs_yurii_orenchuk/ai_11/yurii_orenchuk/epic_4/algotester_lab_3_variant_2_yurii_orenchuk.cpp</w:t>
+        </w:r>
+      </w:hyperlink>
+    </w:p>
+    <w:p>
+      <w:pPr>
+        <w:pStyle w:val="1"/>
+        <w:shd w:val="clear" w:color="auto" w:fill="FFFFFF"/>
+        <w:spacing w:before="0" w:beforeAutospacing="0" w:after="120" w:afterAutospacing="0"/>
+        <w:rPr>
+          <w:color w:val="0F0F0F"/>
+          <w:sz w:val="36"/>
+          <w:szCs w:val="40"/>
+        </w:rPr>
+      </w:pPr>
+    </w:p>
+    <w:p>
+      <w:pPr>
+        <w:pStyle w:val="1"/>
+        <w:shd w:val="clear" w:color="auto" w:fill="FFFFFF"/>
+        <w:spacing w:before="0" w:beforeAutospacing="0" w:after="120" w:afterAutospacing="0"/>
+        <w:rPr>
+          <w:color w:val="0F0F0F"/>
+          <w:sz w:val="36"/>
+          <w:szCs w:val="40"/>
+        </w:rPr>
+      </w:pPr>
+    </w:p>
+    <w:p>
+      <w:pPr>
+        <w:pStyle w:val="1"/>
+        <w:shd w:val="clear" w:color="auto" w:fill="FFFFFF"/>
+        <w:spacing w:before="0" w:beforeAutospacing="0" w:after="120" w:afterAutospacing="0"/>
+        <w:rPr>
+          <w:color w:val="0F0F0F"/>
+          <w:sz w:val="36"/>
+          <w:szCs w:val="40"/>
+        </w:rPr>
+      </w:pPr>
+    </w:p>
+    <w:p>
+      <w:pPr>
+        <w:pStyle w:val="1"/>
+        <w:shd w:val="clear" w:color="auto" w:fill="FFFFFF"/>
+        <w:spacing w:before="0" w:beforeAutospacing="0" w:after="120" w:afterAutospacing="0"/>
+        <w:rPr>
+          <w:color w:val="0F0F0F"/>
+          <w:sz w:val="36"/>
+          <w:szCs w:val="40"/>
+        </w:rPr>
+      </w:pPr>
+    </w:p>
+    <w:p>
+      <w:pPr>
+        <w:pStyle w:val="1"/>
+        <w:shd w:val="clear" w:color="auto" w:fill="FFFFFF"/>
+        <w:spacing w:before="0" w:beforeAutospacing="0" w:after="120" w:afterAutospacing="0"/>
+        <w:rPr>
+          <w:color w:val="0F0F0F"/>
+          <w:sz w:val="36"/>
+          <w:szCs w:val="40"/>
+        </w:rPr>
+      </w:pPr>
+    </w:p>
+    <w:p>
+      <w:pPr>
+        <w:pStyle w:val="1"/>
+        <w:shd w:val="clear" w:color="auto" w:fill="FFFFFF"/>
+        <w:spacing w:before="0" w:beforeAutospacing="0" w:after="120" w:afterAutospacing="0"/>
+        <w:rPr>
+          <w:color w:val="0F0F0F"/>
+          <w:sz w:val="36"/>
+          <w:szCs w:val="40"/>
+        </w:rPr>
+      </w:pPr>
+    </w:p>
+    <w:p>
+      <w:pPr>
+        <w:pStyle w:val="1"/>
+        <w:shd w:val="clear" w:color="auto" w:fill="FFFFFF"/>
+        <w:spacing w:before="0" w:beforeAutospacing="0" w:after="120" w:afterAutospacing="0"/>
+        <w:rPr>
+          <w:color w:val="0F0F0F"/>
+          <w:sz w:val="36"/>
+          <w:szCs w:val="40"/>
+        </w:rPr>
+      </w:pPr>
+    </w:p>
+    <w:p>
+      <w:pPr>
+        <w:pStyle w:val="1"/>
+        <w:shd w:val="clear" w:color="auto" w:fill="FFFFFF"/>
+        <w:spacing w:before="0" w:beforeAutospacing="0" w:after="120" w:afterAutospacing="0"/>
+        <w:rPr>
+          <w:color w:val="0F0F0F"/>
+          <w:sz w:val="36"/>
+          <w:szCs w:val="40"/>
+        </w:rPr>
+      </w:pPr>
+    </w:p>
+    <w:p>
+      <w:pPr>
+        <w:pStyle w:val="1"/>
+        <w:shd w:val="clear" w:color="auto" w:fill="FFFFFF"/>
+        <w:spacing w:before="0" w:beforeAutospacing="0" w:after="120" w:afterAutospacing="0"/>
+        <w:rPr>
+          <w:color w:val="0F0F0F"/>
+          <w:sz w:val="36"/>
+          <w:szCs w:val="40"/>
+          <w:lang w:val="en-US"/>
+        </w:rPr>
+      </w:pPr>
+      <w:r>
+        <w:rPr>
+          <w:color w:val="0F0F0F"/>
+          <w:sz w:val="36"/>
+          <w:szCs w:val="40"/>
+        </w:rPr>
+        <w:lastRenderedPageBreak/>
+        <w:t>Завдання №5</w:t>
+      </w:r>
+      <w:r>
+        <w:rPr>
+          <w:color w:val="0F0F0F"/>
+          <w:sz w:val="36"/>
+          <w:szCs w:val="40"/>
+          <w:lang w:val="en-US"/>
+        </w:rPr>
+        <w:t xml:space="preserve">: </w:t>
+      </w:r>
+      <w:r>
+        <w:rPr>
+          <w:color w:val="0F0F0F"/>
+          <w:sz w:val="36"/>
+          <w:szCs w:val="32"/>
+          <w:lang w:val="en-US"/>
+        </w:rPr>
+        <w:t>Class Practice Work</w:t>
+      </w:r>
+    </w:p>
+    <w:p>
+      <w:pPr>
+        <w:pStyle w:val="1"/>
+        <w:shd w:val="clear" w:color="auto" w:fill="FFFFFF"/>
+        <w:spacing w:before="0" w:beforeAutospacing="0" w:after="120" w:afterAutospacing="0"/>
+        <w:jc w:val="center"/>
+        <w:rPr>
+          <w:b w:val="0"/>
+          <w:color w:val="0F0F0F"/>
+          <w:sz w:val="36"/>
+          <w:szCs w:val="40"/>
+          <w:lang w:val="en-US"/>
+        </w:rPr>
+      </w:pPr>
+      <w:r>
+        <w:rPr>
+          <w:noProof/>
+        </w:rPr>
+        <w:drawing>
+          <wp:inline distT="0" distB="0" distL="0" distR="0" wp14:anchorId="073BE179" wp14:editId="2FD3955A">
+            <wp:extent cx="5210175" cy="6810375"/>
+            <wp:effectExtent l="0" t="0" r="9525" b="9525"/>
+            <wp:docPr id="12" name="Рисунок 12"/>
+            <wp:cNvGraphicFramePr>
+              <a:graphicFrameLocks xmlns:a="http://schemas.openxmlformats.org/drawingml/2006/main" noChangeAspect="1"/>
+            </wp:cNvGraphicFramePr>
+            <a:graphic xmlns:a="http://schemas.openxmlformats.org/drawingml/2006/main">
+              <a:graphicData uri="http://schemas.openxmlformats.org/drawingml/2006/picture">
+                <pic:pic xmlns:pic="http://schemas.openxmlformats.org/drawingml/2006/picture">
+                  <pic:nvPicPr>
+                    <pic:cNvPr id="1" name=""/>
+                    <pic:cNvPicPr/>
+                  </pic:nvPicPr>
+                  <pic:blipFill>
+                    <a:blip r:embed="rId25"/>
+                    <a:stretch>
+                      <a:fillRect/>
+                    </a:stretch>
+                  </pic:blipFill>
+                  <pic:spPr>
+                    <a:xfrm>
+                      <a:off x="0" y="0"/>
+                      <a:ext cx="5210175" cy="6810375"/>
+                    </a:xfrm>
+                    <a:prstGeom prst="rect">
+                      <a:avLst/>
+                    </a:prstGeom>
+                  </pic:spPr>
+                </pic:pic>
+              </a:graphicData>
+            </a:graphic>
+          </wp:inline>
+        </w:drawing>
+      </w:r>
+    </w:p>
+    <w:p>
+      <w:pPr>
+        <w:pStyle w:val="1"/>
+        <w:shd w:val="clear" w:color="auto" w:fill="FFFFFF"/>
+        <w:spacing w:before="0" w:beforeAutospacing="0" w:after="120" w:afterAutospacing="0"/>
+        <w:jc w:val="center"/>
+        <w:rPr>
+          <w:b w:val="0"/>
+          <w:color w:val="0F0F0F"/>
+          <w:sz w:val="36"/>
+          <w:szCs w:val="40"/>
+          <w:lang w:val="en-US"/>
+        </w:rPr>
+      </w:pPr>
+      <w:r>
+        <w:rPr>
+          <w:noProof/>
+        </w:rPr>
+        <w:lastRenderedPageBreak/>
+        <w:drawing>
+          <wp:inline distT="0" distB="0" distL="0" distR="0" wp14:anchorId="14533C06" wp14:editId="625609C6">
+            <wp:extent cx="5486400" cy="5438775"/>
+            <wp:effectExtent l="0" t="0" r="0" b="9525"/>
+            <wp:docPr id="13" name="Рисунок 13"/>
+            <wp:cNvGraphicFramePr>
+              <a:graphicFrameLocks xmlns:a="http://schemas.openxmlformats.org/drawingml/2006/main" noChangeAspect="1"/>
+            </wp:cNvGraphicFramePr>
+            <a:graphic xmlns:a="http://schemas.openxmlformats.org/drawingml/2006/main">
+              <a:graphicData uri="http://schemas.openxmlformats.org/drawingml/2006/picture">
+                <pic:pic xmlns:pic="http://schemas.openxmlformats.org/drawingml/2006/picture">
+                  <pic:nvPicPr>
+                    <pic:cNvPr id="1" name=""/>
+                    <pic:cNvPicPr/>
+                  </pic:nvPicPr>
+                  <pic:blipFill>
+                    <a:blip r:embed="rId26"/>
+                    <a:stretch>
+                      <a:fillRect/>
+                    </a:stretch>
+                  </pic:blipFill>
+                  <pic:spPr>
+                    <a:xfrm>
+                      <a:off x="0" y="0"/>
+                      <a:ext cx="5486400" cy="5438775"/>
+                    </a:xfrm>
+                    <a:prstGeom prst="rect">
+                      <a:avLst/>
+                    </a:prstGeom>
+                  </pic:spPr>
+                </pic:pic>
+              </a:graphicData>
+            </a:graphic>
+          </wp:inline>
+        </w:drawing>
+      </w:r>
+    </w:p>
+    <w:p>
+      <w:pPr>
+        <w:pStyle w:val="1"/>
+        <w:shd w:val="clear" w:color="auto" w:fill="FFFFFF"/>
+        <w:spacing w:before="0" w:beforeAutospacing="0" w:after="120" w:afterAutospacing="0"/>
+        <w:jc w:val="center"/>
+        <w:rPr>
+          <w:b w:val="0"/>
+          <w:color w:val="0F0F0F"/>
+          <w:sz w:val="32"/>
+          <w:szCs w:val="40"/>
+        </w:rPr>
+      </w:pPr>
+      <w:hyperlink r:id="rId27" w:history="1">
+        <w:r>
+          <w:rPr>
+            <w:rStyle w:val="a3"/>
+            <w:b w:val="0"/>
+            <w:sz w:val="32"/>
+            <w:szCs w:val="40"/>
+          </w:rPr>
+          <w:t>https://github.com/artificial-intelligence-department/ai_programming_playground_2024/blob/epic_4_practice_and_labs_yurii_orenchuk/ai_11/yurii_orenchuk/epic_4/practice_work_task_1_yurii_orenchuk.cpp</w:t>
+        </w:r>
+      </w:hyperlink>
+    </w:p>
+    <w:p>
+      <w:pPr>
+        <w:pStyle w:val="1"/>
+        <w:shd w:val="clear" w:color="auto" w:fill="FFFFFF"/>
+        <w:spacing w:before="0" w:beforeAutospacing="0" w:after="120" w:afterAutospacing="0"/>
+        <w:jc w:val="center"/>
+        <w:rPr>
+          <w:color w:val="0F0F0F"/>
+          <w:sz w:val="40"/>
+          <w:szCs w:val="40"/>
+        </w:rPr>
+      </w:pPr>
+    </w:p>
+    <w:p>
+      <w:pPr>
+        <w:pStyle w:val="1"/>
+        <w:shd w:val="clear" w:color="auto" w:fill="FFFFFF"/>
+        <w:spacing w:before="0" w:beforeAutospacing="0" w:after="120" w:afterAutospacing="0"/>
+        <w:rPr>
+          <w:color w:val="0F0F0F"/>
+          <w:sz w:val="40"/>
+          <w:szCs w:val="40"/>
+          <w:lang w:val="en-US"/>
+        </w:rPr>
+      </w:pPr>
+      <w:r>
+        <w:rPr>
+          <w:color w:val="0F0F0F"/>
+          <w:sz w:val="40"/>
+          <w:szCs w:val="40"/>
+        </w:rPr>
+        <w:t>Результат виконання завдань, тестування та фактично затрачений час</w:t>
+      </w:r>
+      <w:r>
+        <w:rPr>
+          <w:color w:val="0F0F0F"/>
+          <w:sz w:val="40"/>
+          <w:szCs w:val="40"/>
+          <w:lang w:val="en-US"/>
+        </w:rPr>
+        <w:t>:</w:t>
+      </w:r>
+    </w:p>
+    <w:p>
+      <w:pPr>
+        <w:pStyle w:val="1"/>
+        <w:shd w:val="clear" w:color="auto" w:fill="FFFFFF"/>
+        <w:spacing w:before="0" w:beforeAutospacing="0" w:after="120" w:afterAutospacing="0"/>
+        <w:rPr>
+          <w:color w:val="0F0F0F"/>
+          <w:sz w:val="36"/>
+          <w:szCs w:val="40"/>
+          <w:lang w:val="en-US"/>
+        </w:rPr>
+      </w:pPr>
+    </w:p>
+    <w:p>
+      <w:pPr>
+        <w:pStyle w:val="1"/>
+        <w:shd w:val="clear" w:color="auto" w:fill="FFFFFF"/>
+        <w:spacing w:before="0" w:beforeAutospacing="0" w:after="120" w:afterAutospacing="0"/>
+        <w:rPr>
+          <w:color w:val="333333"/>
+          <w:szCs w:val="36"/>
+          <w:bdr w:val="none" w:sz="0" w:space="0" w:color="auto" w:frame="1"/>
+        </w:rPr>
+      </w:pPr>
+      <w:r>
+        <w:rPr>
+          <w:color w:val="0F0F0F"/>
+          <w:sz w:val="36"/>
+          <w:szCs w:val="40"/>
+        </w:rPr>
+        <w:t>Завдання №1</w:t>
+      </w:r>
+      <w:r>
+        <w:rPr>
+          <w:color w:val="0F0F0F"/>
+          <w:sz w:val="36"/>
+          <w:szCs w:val="40"/>
+          <w:lang w:val="en-US"/>
+        </w:rPr>
+        <w:t xml:space="preserve">: </w:t>
+      </w:r>
+      <w:r>
+        <w:rPr>
+          <w:color w:val="0F0F0F"/>
+          <w:sz w:val="36"/>
+          <w:szCs w:val="32"/>
+          <w:lang w:val="en-US"/>
+        </w:rPr>
+        <w:t>VNS Lab 4 Variant 5</w:t>
+      </w:r>
+    </w:p>
+    <w:p>
+      <w:pPr>
+        <w:pStyle w:val="1"/>
+        <w:shd w:val="clear" w:color="auto" w:fill="FFFFFF"/>
+        <w:spacing w:before="0" w:beforeAutospacing="0" w:after="120" w:afterAutospacing="0"/>
+        <w:rPr>
+          <w:b w:val="0"/>
+          <w:color w:val="0F0F0F"/>
+          <w:sz w:val="36"/>
+          <w:szCs w:val="40"/>
+        </w:rPr>
+      </w:pPr>
+      <w:r>
+        <w:rPr>
+          <w:b w:val="0"/>
+          <w:color w:val="0F0F0F"/>
+          <w:sz w:val="36"/>
+          <w:szCs w:val="40"/>
+        </w:rPr>
+        <w:t>Фактично затрачений час</w:t>
+      </w:r>
+      <w:r>
+        <w:rPr>
+          <w:b w:val="0"/>
+          <w:color w:val="0F0F0F"/>
+          <w:sz w:val="36"/>
+          <w:szCs w:val="40"/>
+          <w:lang w:val="en-US"/>
+        </w:rPr>
+        <w:t xml:space="preserve">: </w:t>
+      </w:r>
+      <w:r>
+        <w:rPr>
+          <w:b w:val="0"/>
+          <w:color w:val="0F0F0F"/>
+          <w:sz w:val="36"/>
+          <w:szCs w:val="40"/>
+        </w:rPr>
+        <w:t>45 хв</w:t>
+      </w:r>
+    </w:p>
+    <w:p>
+      <w:pPr>
+        <w:pStyle w:val="1"/>
+        <w:shd w:val="clear" w:color="auto" w:fill="FFFFFF"/>
+        <w:spacing w:before="0" w:beforeAutospacing="0" w:after="120" w:afterAutospacing="0"/>
+        <w:jc w:val="center"/>
+        <w:rPr>
+          <w:color w:val="0F0F0F"/>
+          <w:sz w:val="36"/>
+          <w:szCs w:val="40"/>
+        </w:rPr>
+      </w:pPr>
+      <w:r>
+        <w:rPr>
+          <w:noProof/>
+        </w:rPr>
+        <w:drawing>
+          <wp:inline distT="0" distB="0" distL="0" distR="0" wp14:anchorId="71D4E5AF" wp14:editId="3F55FF6E">
+            <wp:extent cx="6120765" cy="768350"/>
+            <wp:effectExtent l="0" t="0" r="0" b="0"/>
+            <wp:docPr id="14" name="Рисунок 14"/>
+            <wp:cNvGraphicFramePr>
+              <a:graphicFrameLocks xmlns:a="http://schemas.openxmlformats.org/drawingml/2006/main" noChangeAspect="1"/>
+            </wp:cNvGraphicFramePr>
+            <a:graphic xmlns:a="http://schemas.openxmlformats.org/drawingml/2006/main">
+              <a:graphicData uri="http://schemas.openxmlformats.org/drawingml/2006/picture">
+                <pic:pic xmlns:pic="http://schemas.openxmlformats.org/drawingml/2006/picture">
+                  <pic:nvPicPr>
+                    <pic:cNvPr id="1" name=""/>
+                    <pic:cNvPicPr/>
+                  </pic:nvPicPr>
+                  <pic:blipFill>
+                    <a:blip r:embed="rId28"/>
+                    <a:stretch>
+                      <a:fillRect/>
+                    </a:stretch>
+                  </pic:blipFill>
+                  <pic:spPr>
+                    <a:xfrm>
+                      <a:off x="0" y="0"/>
+                      <a:ext cx="6120765" cy="768350"/>
+                    </a:xfrm>
+                    <a:prstGeom prst="rect">
+                      <a:avLst/>
+                    </a:prstGeom>
+                  </pic:spPr>
+                </pic:pic>
+              </a:graphicData>
+            </a:graphic>
+          </wp:inline>
+        </w:drawing>
+      </w:r>
+    </w:p>
+    <w:p>
+      <w:pPr>
+        <w:pStyle w:val="1"/>
+        <w:shd w:val="clear" w:color="auto" w:fill="FFFFFF"/>
+        <w:spacing w:before="0" w:beforeAutospacing="0" w:after="120" w:afterAutospacing="0"/>
+        <w:rPr>
+          <w:color w:val="0F0F0F"/>
+          <w:sz w:val="36"/>
+          <w:szCs w:val="40"/>
+        </w:rPr>
+      </w:pPr>
+    </w:p>
+    <w:p>
+      <w:pPr>
+        <w:pStyle w:val="1"/>
+        <w:shd w:val="clear" w:color="auto" w:fill="FFFFFF"/>
+        <w:spacing w:before="0" w:beforeAutospacing="0" w:after="120" w:afterAutospacing="0"/>
+        <w:rPr>
+          <w:color w:val="0F0F0F"/>
+          <w:sz w:val="36"/>
+          <w:szCs w:val="40"/>
+        </w:rPr>
+      </w:pPr>
+    </w:p>
+    <w:p>
+      <w:pPr>
+        <w:pStyle w:val="1"/>
+        <w:shd w:val="clear" w:color="auto" w:fill="FFFFFF"/>
+        <w:spacing w:before="0" w:beforeAutospacing="0" w:after="120" w:afterAutospacing="0"/>
+        <w:rPr>
+          <w:color w:val="0F0F0F"/>
+          <w:sz w:val="36"/>
+          <w:szCs w:val="40"/>
+        </w:rPr>
+      </w:pPr>
+    </w:p>
+    <w:p>
+      <w:pPr>
+        <w:pStyle w:val="1"/>
+        <w:shd w:val="clear" w:color="auto" w:fill="FFFFFF"/>
+        <w:spacing w:before="0" w:beforeAutospacing="0" w:after="120" w:afterAutospacing="0"/>
+        <w:rPr>
+          <w:color w:val="0F0F0F"/>
+          <w:sz w:val="36"/>
+          <w:szCs w:val="40"/>
+        </w:rPr>
+      </w:pPr>
+    </w:p>
+    <w:p>
+      <w:pPr>
+        <w:pStyle w:val="1"/>
+        <w:shd w:val="clear" w:color="auto" w:fill="FFFFFF"/>
+        <w:spacing w:before="0" w:beforeAutospacing="0" w:after="120" w:afterAutospacing="0"/>
+        <w:rPr>
+          <w:color w:val="0F0F0F"/>
+          <w:sz w:val="36"/>
+          <w:szCs w:val="32"/>
+          <w:lang w:val="en-US"/>
+        </w:rPr>
+      </w:pPr>
+      <w:r>
+        <w:rPr>
+          <w:color w:val="0F0F0F"/>
+          <w:sz w:val="36"/>
+          <w:szCs w:val="40"/>
+        </w:rPr>
+        <w:t>Завдання №2</w:t>
+      </w:r>
+      <w:r>
+        <w:rPr>
+          <w:color w:val="0F0F0F"/>
+          <w:sz w:val="36"/>
+          <w:szCs w:val="40"/>
+          <w:lang w:val="en-US"/>
+        </w:rPr>
+        <w:t xml:space="preserve">: </w:t>
+      </w:r>
+      <w:r>
+        <w:rPr>
+          <w:color w:val="0F0F0F"/>
+          <w:sz w:val="36"/>
+          <w:szCs w:val="32"/>
+          <w:lang w:val="en-US"/>
+        </w:rPr>
+        <w:t>VNS Lab 5 Variant 24</w:t>
+      </w:r>
+    </w:p>
+    <w:p>
+      <w:pPr>
+        <w:pStyle w:val="1"/>
+        <w:shd w:val="clear" w:color="auto" w:fill="FFFFFF"/>
+        <w:spacing w:before="0" w:beforeAutospacing="0" w:after="120" w:afterAutospacing="0"/>
+        <w:rPr>
+          <w:b w:val="0"/>
+          <w:color w:val="0F0F0F"/>
+          <w:szCs w:val="40"/>
+        </w:rPr>
+      </w:pPr>
+      <w:r>
+        <w:rPr>
+          <w:b w:val="0"/>
+          <w:color w:val="0F0F0F"/>
+          <w:sz w:val="36"/>
+          <w:szCs w:val="40"/>
+        </w:rPr>
+        <w:t>Фактично затрачений час</w:t>
+      </w:r>
+      <w:r>
+        <w:rPr>
+          <w:b w:val="0"/>
+          <w:color w:val="0F0F0F"/>
+          <w:sz w:val="36"/>
+          <w:szCs w:val="40"/>
+          <w:lang w:val="en-US"/>
+        </w:rPr>
+        <w:t xml:space="preserve">: </w:t>
+      </w:r>
+      <w:r>
+        <w:rPr>
+          <w:b w:val="0"/>
+          <w:color w:val="0F0F0F"/>
+          <w:sz w:val="36"/>
+          <w:szCs w:val="40"/>
+        </w:rPr>
+        <w:t>1 год</w:t>
+      </w:r>
+    </w:p>
+    <w:p>
+      <w:pPr>
+        <w:pStyle w:val="1"/>
+        <w:shd w:val="clear" w:color="auto" w:fill="FFFFFF"/>
+        <w:spacing w:before="0" w:beforeAutospacing="0" w:after="120" w:afterAutospacing="0"/>
+        <w:jc w:val="center"/>
+        <w:rPr>
+          <w:color w:val="0F0F0F"/>
+          <w:sz w:val="36"/>
+          <w:szCs w:val="40"/>
+        </w:rPr>
+      </w:pPr>
+      <w:r>
+        <w:rPr>
+          <w:noProof/>
+        </w:rPr>
+        <w:drawing>
+          <wp:inline distT="0" distB="0" distL="0" distR="0" wp14:anchorId="746171DA" wp14:editId="17F5520A">
+            <wp:extent cx="6120765" cy="3810635"/>
+            <wp:effectExtent l="0" t="0" r="0" b="0"/>
+            <wp:docPr id="15" name="Рисунок 15"/>
+            <wp:cNvGraphicFramePr>
+              <a:graphicFrameLocks xmlns:a="http://schemas.openxmlformats.org/drawingml/2006/main" noChangeAspect="1"/>
+            </wp:cNvGraphicFramePr>
+            <a:graphic xmlns:a="http://schemas.openxmlformats.org/drawingml/2006/main">
+              <a:graphicData uri="http://schemas.openxmlformats.org/drawingml/2006/picture">
+                <pic:pic xmlns:pic="http://schemas.openxmlformats.org/drawingml/2006/picture">
+                  <pic:nvPicPr>
+                    <pic:cNvPr id="1" name=""/>
+                    <pic:cNvPicPr/>
+                  </pic:nvPicPr>
+                  <pic:blipFill>
+                    <a:blip r:embed="rId29"/>
+                    <a:stretch>
+                      <a:fillRect/>
+                    </a:stretch>
+                  </pic:blipFill>
+                  <pic:spPr>
+                    <a:xfrm>
+                      <a:off x="0" y="0"/>
+                      <a:ext cx="6120765" cy="3810635"/>
+                    </a:xfrm>
+                    <a:prstGeom prst="rect">
+                      <a:avLst/>
+                    </a:prstGeom>
+                  </pic:spPr>
+                </pic:pic>
+              </a:graphicData>
+            </a:graphic>
+          </wp:inline>
+        </w:drawing>
+      </w:r>
+    </w:p>
+    <w:p>
+      <w:pPr>
+        <w:pStyle w:val="1"/>
+        <w:shd w:val="clear" w:color="auto" w:fill="FFFFFF"/>
+        <w:spacing w:before="0" w:beforeAutospacing="0" w:after="120" w:afterAutospacing="0"/>
+        <w:rPr>
+          <w:color w:val="0F0F0F"/>
+          <w:sz w:val="36"/>
+          <w:szCs w:val="40"/>
+          <w:lang w:val="en-US"/>
+        </w:rPr>
+      </w:pPr>
+      <w:r>
+        <w:rPr>
+          <w:color w:val="0F0F0F"/>
+          <w:sz w:val="36"/>
+          <w:szCs w:val="40"/>
+        </w:rPr>
+        <w:t>Завдання №3</w:t>
+      </w:r>
+      <w:r>
+        <w:rPr>
+          <w:color w:val="0F0F0F"/>
+          <w:sz w:val="36"/>
+          <w:szCs w:val="40"/>
+          <w:lang w:val="en-US"/>
+        </w:rPr>
+        <w:t xml:space="preserve">: </w:t>
+      </w:r>
+      <w:r>
+        <w:rPr>
+          <w:color w:val="0F0F0F"/>
+          <w:sz w:val="36"/>
+          <w:szCs w:val="32"/>
+          <w:lang w:val="en-US"/>
+        </w:rPr>
+        <w:t>Algotester Lab 2 Variant 1</w:t>
+      </w:r>
+    </w:p>
+    <w:p>
+      <w:pPr>
+        <w:pStyle w:val="1"/>
+        <w:shd w:val="clear" w:color="auto" w:fill="FFFFFF"/>
+        <w:spacing w:before="0" w:beforeAutospacing="0" w:after="120" w:afterAutospacing="0"/>
+        <w:rPr>
+          <w:b w:val="0"/>
+          <w:color w:val="0F0F0F"/>
+          <w:sz w:val="36"/>
+          <w:szCs w:val="40"/>
+        </w:rPr>
+      </w:pPr>
+      <w:r>
+        <w:rPr>
+          <w:b w:val="0"/>
+          <w:color w:val="0F0F0F"/>
+          <w:sz w:val="36"/>
+          <w:szCs w:val="40"/>
+        </w:rPr>
+        <w:t>Фактично затрачений час</w:t>
+      </w:r>
+      <w:r>
+        <w:rPr>
+          <w:b w:val="0"/>
+          <w:color w:val="0F0F0F"/>
+          <w:sz w:val="36"/>
+          <w:szCs w:val="40"/>
+          <w:lang w:val="en-US"/>
+        </w:rPr>
+        <w:t xml:space="preserve">: </w:t>
+      </w:r>
+      <w:r>
+        <w:rPr>
+          <w:b w:val="0"/>
+          <w:color w:val="0F0F0F"/>
+          <w:sz w:val="36"/>
+          <w:szCs w:val="40"/>
+        </w:rPr>
+        <w:t>45 хв</w:t>
+      </w:r>
+    </w:p>
+    <w:p>
+      <w:pPr>
+        <w:pStyle w:val="1"/>
+        <w:shd w:val="clear" w:color="auto" w:fill="FFFFFF"/>
+        <w:spacing w:before="0" w:beforeAutospacing="0" w:after="120" w:afterAutospacing="0"/>
+        <w:jc w:val="center"/>
+        <w:rPr>
+          <w:b w:val="0"/>
+          <w:color w:val="0F0F0F"/>
+          <w:sz w:val="36"/>
+          <w:szCs w:val="40"/>
+          <w:lang w:val="en-US"/>
+        </w:rPr>
+      </w:pPr>
+      <w:r>
+        <w:rPr>
+          <w:noProof/>
+        </w:rPr>
+        <w:drawing>
+          <wp:inline distT="0" distB="0" distL="0" distR="0" wp14:anchorId="4F347AA6" wp14:editId="2B520939">
+            <wp:extent cx="3324225" cy="1733550"/>
+            <wp:effectExtent l="0" t="0" r="9525" b="0"/>
+            <wp:docPr id="16" name="Рисунок 16"/>
+            <wp:cNvGraphicFramePr>
+              <a:graphicFrameLocks xmlns:a="http://schemas.openxmlformats.org/drawingml/2006/main" noChangeAspect="1"/>
+            </wp:cNvGraphicFramePr>
+            <a:graphic xmlns:a="http://schemas.openxmlformats.org/drawingml/2006/main">
+              <a:graphicData uri="http://schemas.openxmlformats.org/drawingml/2006/picture">
+                <pic:pic xmlns:pic="http://schemas.openxmlformats.org/drawingml/2006/picture">
+                  <pic:nvPicPr>
+                    <pic:cNvPr id="1" name=""/>
+                    <pic:cNvPicPr/>
+                  </pic:nvPicPr>
+                  <pic:blipFill>
+                    <a:blip r:embed="rId30"/>
+                    <a:stretch>
+                      <a:fillRect/>
+                    </a:stretch>
+                  </pic:blipFill>
+                  <pic:spPr>
+                    <a:xfrm>
+                      <a:off x="0" y="0"/>
+                      <a:ext cx="3324225" cy="1733550"/>
+                    </a:xfrm>
+                    <a:prstGeom prst="rect">
+                      <a:avLst/>
+                    </a:prstGeom>
+                  </pic:spPr>
+                </pic:pic>
+              </a:graphicData>
+            </a:graphic>
+          </wp:inline>
+        </w:drawing>
+      </w:r>
+    </w:p>
+    <w:p>
+      <w:pPr>
+        <w:pStyle w:val="1"/>
+        <w:shd w:val="clear" w:color="auto" w:fill="FFFFFF"/>
+        <w:spacing w:before="0" w:beforeAutospacing="0" w:after="120" w:afterAutospacing="0"/>
+        <w:rPr>
+          <w:color w:val="0F0F0F"/>
+          <w:sz w:val="36"/>
+          <w:szCs w:val="40"/>
+        </w:rPr>
+      </w:pPr>
+    </w:p>
+    <w:p>
+      <w:pPr>
+        <w:pStyle w:val="1"/>
+        <w:shd w:val="clear" w:color="auto" w:fill="FFFFFF"/>
+        <w:spacing w:before="0" w:beforeAutospacing="0" w:after="120" w:afterAutospacing="0"/>
+        <w:rPr>
+          <w:color w:val="0F0F0F"/>
+          <w:sz w:val="36"/>
+          <w:szCs w:val="40"/>
+        </w:rPr>
+      </w:pPr>
+    </w:p>
+    <w:p>
+      <w:pPr>
+        <w:pStyle w:val="1"/>
+        <w:shd w:val="clear" w:color="auto" w:fill="FFFFFF"/>
+        <w:spacing w:before="0" w:beforeAutospacing="0" w:after="120" w:afterAutospacing="0"/>
+        <w:rPr>
+          <w:color w:val="0F0F0F"/>
+          <w:sz w:val="36"/>
+          <w:szCs w:val="40"/>
+        </w:rPr>
+      </w:pPr>
+    </w:p>
+    <w:p>
+      <w:pPr>
+        <w:pStyle w:val="1"/>
+        <w:shd w:val="clear" w:color="auto" w:fill="FFFFFF"/>
+        <w:spacing w:before="0" w:beforeAutospacing="0" w:after="120" w:afterAutospacing="0"/>
+        <w:rPr>
+          <w:color w:val="0F0F0F"/>
+          <w:sz w:val="36"/>
+          <w:szCs w:val="40"/>
+        </w:rPr>
+      </w:pPr>
+    </w:p>
+    <w:p>
+      <w:pPr>
+        <w:pStyle w:val="1"/>
+        <w:shd w:val="clear" w:color="auto" w:fill="FFFFFF"/>
+        <w:spacing w:before="0" w:beforeAutospacing="0" w:after="120" w:afterAutospacing="0"/>
+        <w:rPr>
+          <w:color w:val="0F0F0F"/>
+          <w:sz w:val="36"/>
+          <w:szCs w:val="40"/>
+        </w:rPr>
+      </w:pPr>
+    </w:p>
+    <w:p>
+      <w:pPr>
+        <w:pStyle w:val="1"/>
+        <w:shd w:val="clear" w:color="auto" w:fill="FFFFFF"/>
+        <w:spacing w:before="0" w:beforeAutospacing="0" w:after="120" w:afterAutospacing="0"/>
+        <w:rPr>
+          <w:color w:val="0F0F0F"/>
+          <w:sz w:val="36"/>
+          <w:szCs w:val="40"/>
+        </w:rPr>
+      </w:pPr>
+    </w:p>
+    <w:p>
+      <w:pPr>
+        <w:pStyle w:val="1"/>
+        <w:shd w:val="clear" w:color="auto" w:fill="FFFFFF"/>
+        <w:spacing w:before="0" w:beforeAutospacing="0" w:after="120" w:afterAutospacing="0"/>
+        <w:rPr>
+          <w:color w:val="0F0F0F"/>
+          <w:sz w:val="36"/>
+          <w:szCs w:val="40"/>
+        </w:rPr>
+      </w:pPr>
+    </w:p>
+    <w:p>
+      <w:pPr>
+        <w:pStyle w:val="1"/>
+        <w:shd w:val="clear" w:color="auto" w:fill="FFFFFF"/>
+        <w:spacing w:before="0" w:beforeAutospacing="0" w:after="120" w:afterAutospacing="0"/>
+        <w:rPr>
+          <w:color w:val="0F0F0F"/>
+          <w:sz w:val="36"/>
+          <w:szCs w:val="40"/>
+          <w:lang w:val="en-US"/>
+        </w:rPr>
+      </w:pPr>
+      <w:r>
+        <w:rPr>
+          <w:color w:val="0F0F0F"/>
+          <w:sz w:val="36"/>
+          <w:szCs w:val="40"/>
+        </w:rPr>
+        <w:t>Завдання №4</w:t>
+      </w:r>
+      <w:r>
+        <w:rPr>
+          <w:color w:val="0F0F0F"/>
+          <w:sz w:val="36"/>
+          <w:szCs w:val="40"/>
+          <w:lang w:val="en-US"/>
+        </w:rPr>
+        <w:t xml:space="preserve">: </w:t>
+      </w:r>
+      <w:r>
+        <w:rPr>
+          <w:color w:val="0F0F0F"/>
+          <w:sz w:val="36"/>
+          <w:szCs w:val="32"/>
+          <w:lang w:val="en-US"/>
+        </w:rPr>
+        <w:t>Algotester Lab 3 Variant 2</w:t>
+      </w:r>
+    </w:p>
+    <w:p>
+      <w:pPr>
+        <w:pStyle w:val="1"/>
+        <w:shd w:val="clear" w:color="auto" w:fill="FFFFFF"/>
+        <w:spacing w:before="0" w:beforeAutospacing="0" w:after="120" w:afterAutospacing="0"/>
+        <w:rPr>
+          <w:b w:val="0"/>
+          <w:color w:val="0F0F0F"/>
+          <w:sz w:val="36"/>
+          <w:szCs w:val="40"/>
+        </w:rPr>
+      </w:pPr>
+      <w:r>
+        <w:rPr>
+          <w:b w:val="0"/>
+          <w:color w:val="0F0F0F"/>
+          <w:sz w:val="36"/>
+          <w:szCs w:val="40"/>
+        </w:rPr>
+        <w:t>Фактично затрачений час</w:t>
+      </w:r>
+      <w:r>
+        <w:rPr>
+          <w:b w:val="0"/>
+          <w:color w:val="0F0F0F"/>
+          <w:sz w:val="36"/>
+          <w:szCs w:val="40"/>
+          <w:lang w:val="en-US"/>
+        </w:rPr>
+        <w:t xml:space="preserve">: </w:t>
+      </w:r>
+      <w:r>
+        <w:rPr>
+          <w:b w:val="0"/>
+          <w:color w:val="0F0F0F"/>
+          <w:sz w:val="36"/>
+          <w:szCs w:val="40"/>
+        </w:rPr>
+        <w:t>30 хв</w:t>
+      </w:r>
+    </w:p>
+    <w:p>
+      <w:pPr>
+        <w:pStyle w:val="1"/>
+        <w:shd w:val="clear" w:color="auto" w:fill="FFFFFF"/>
+        <w:spacing w:before="0" w:beforeAutospacing="0" w:after="120" w:afterAutospacing="0"/>
+        <w:jc w:val="center"/>
+        <w:rPr>
+          <w:b w:val="0"/>
+          <w:color w:val="0F0F0F"/>
+          <w:sz w:val="36"/>
+          <w:szCs w:val="40"/>
+        </w:rPr>
+      </w:pPr>
+      <w:r>
+        <w:rPr>
+          <w:noProof/>
+        </w:rPr>
+        <w:drawing>
+          <wp:inline distT="0" distB="0" distL="0" distR="0" wp14:anchorId="4273E07A" wp14:editId="6B146FBB">
+            <wp:extent cx="3409950" cy="3181350"/>
+            <wp:effectExtent l="0" t="0" r="0" b="0"/>
+            <wp:docPr id="19" name="Рисунок 19"/>
+            <wp:cNvGraphicFramePr>
+              <a:graphicFrameLocks xmlns:a="http://schemas.openxmlformats.org/drawingml/2006/main" noChangeAspect="1"/>
+            </wp:cNvGraphicFramePr>
+            <a:graphic xmlns:a="http://schemas.openxmlformats.org/drawingml/2006/main">
+              <a:graphicData uri="http://schemas.openxmlformats.org/drawingml/2006/picture">
+                <pic:pic xmlns:pic="http://schemas.openxmlformats.org/drawingml/2006/picture">
+                  <pic:nvPicPr>
+                    <pic:cNvPr id="1" name=""/>
+                    <pic:cNvPicPr/>
+                  </pic:nvPicPr>
+                  <pic:blipFill>
+                    <a:blip r:embed="rId31"/>
+                    <a:stretch>
+                      <a:fillRect/>
+                    </a:stretch>
+                  </pic:blipFill>
+                  <pic:spPr>
+                    <a:xfrm>
+                      <a:off x="0" y="0"/>
                       <a:ext cx="3409950" cy="3181350"/>
                     </a:xfrm>
                     <a:prstGeom prst="rect">
@@ -4676,7 +4860,7 @@
                     <pic:cNvPicPr/>
                   </pic:nvPicPr>
                   <pic:blipFill>
-                    <a:blip r:embed="rId24"/>
+                    <a:blip r:embed="rId32"/>
                     <a:stretch>
                       <a:fillRect/>
                     </a:stretch>
@@ -4716,10 +4900,8 @@
         <w:spacing w:after="120"/>
         <w:rPr>
           <w:rFonts w:ascii="Times New Roman" w:hAnsi="Times New Roman" w:cs="Times New Roman"/>
-          <w:b/>
-          <w:sz w:val="40"/>
-          <w:szCs w:val="40"/>
-          <w:lang w:val="en-US"/>
+          <w:sz w:val="32"/>
+          <w:szCs w:val="40"/>
         </w:rPr>
       </w:pPr>
       <w:r>
@@ -4781,15 +4963,16 @@
           <w:sz w:val="32"/>
           <w:szCs w:val="40"/>
         </w:rPr>
-        <w:t>використовувати одновимірні та двовимірні масиви, вив</w:t>
+        <w:t>використовувати одновимірні та двовимірні масиви, вивчив основи вказівників та посилань, опанував структурами даних та вкладеними структурами, освоїв динамічні масиви та класи пам</w:t>
       </w:r>
       <w:r>
         <w:rPr>
           <w:rFonts w:ascii="Times New Roman" w:hAnsi="Times New Roman" w:cs="Times New Roman"/>
           <w:sz w:val="32"/>
           <w:szCs w:val="40"/>
-        </w:rPr>
-        <w:t>чив</w:t>
+          <w:lang w:val="en-US"/>
+        </w:rPr>
+        <w:t>’</w:t>
       </w:r>
       <w:r>
         <w:rPr>
@@ -4797,59 +4980,33 @@
           <w:sz w:val="32"/>
           <w:szCs w:val="40"/>
         </w:rPr>
-        <w:t xml:space="preserve"> основи вк</w:t>
-      </w:r>
-      <w:r>
+        <w:t>яті.</w:t>
+      </w:r>
+    </w:p>
+    <w:p>
+      <w:pPr>
+        <w:spacing w:after="120"/>
+        <w:jc w:val="center"/>
         <w:rPr>
           <w:rFonts w:ascii="Times New Roman" w:hAnsi="Times New Roman" w:cs="Times New Roman"/>
           <w:sz w:val="32"/>
           <w:szCs w:val="40"/>
-        </w:rPr>
-        <w:t>азівників та посилань, опанував</w:t>
-      </w:r>
-      <w:r>
-        <w:rPr>
-          <w:rFonts w:ascii="Times New Roman" w:hAnsi="Times New Roman" w:cs="Times New Roman"/>
-          <w:sz w:val="32"/>
-          <w:szCs w:val="40"/>
-        </w:rPr>
-        <w:t xml:space="preserve"> структурами даних та</w:t>
-      </w:r>
-      <w:r>
-        <w:rPr>
-          <w:rFonts w:ascii="Times New Roman" w:hAnsi="Times New Roman" w:cs="Times New Roman"/>
-          <w:sz w:val="32"/>
-          <w:szCs w:val="40"/>
-        </w:rPr>
-        <w:t xml:space="preserve"> вкладеними структурами, освоїв</w:t>
-      </w:r>
-      <w:r>
-        <w:rPr>
-          <w:rFonts w:ascii="Times New Roman" w:hAnsi="Times New Roman" w:cs="Times New Roman"/>
-          <w:sz w:val="32"/>
-          <w:szCs w:val="40"/>
-        </w:rPr>
-        <w:t xml:space="preserve"> динамічні масиви та класи пам</w:t>
-      </w:r>
-      <w:r>
-        <w:rPr>
-          <w:rFonts w:ascii="Times New Roman" w:hAnsi="Times New Roman" w:cs="Times New Roman"/>
-          <w:sz w:val="32"/>
-          <w:szCs w:val="40"/>
-          <w:lang w:val="en-US"/>
-        </w:rPr>
-        <w:t>’</w:t>
-      </w:r>
-      <w:r>
-        <w:rPr>
-          <w:rFonts w:ascii="Times New Roman" w:hAnsi="Times New Roman" w:cs="Times New Roman"/>
-          <w:sz w:val="32"/>
-          <w:szCs w:val="40"/>
-        </w:rPr>
-        <w:t>яті.</w:t>
-      </w:r>
-    </w:p>
-    <w:p/>
+          <w:lang w:val="en-US"/>
+        </w:rPr>
+      </w:pPr>
+      <w:hyperlink r:id="rId33" w:history="1">
+        <w:r>
+          <w:rPr>
+            <w:rStyle w:val="a3"/>
+            <w:rFonts w:ascii="Times New Roman" w:hAnsi="Times New Roman" w:cs="Times New Roman"/>
+            <w:sz w:val="32"/>
+            <w:szCs w:val="40"/>
+            <w:lang w:val="en-US"/>
+          </w:rPr>
+          <w:t>https://github.com/artificial-intelligence-department/ai_programming_playground_2024/pull/346</w:t>
+        </w:r>
+      </w:hyperlink>
+    </w:p>
     <w:p/>
     <w:sectPr>
       <w:pgSz w:w="11906" w:h="16838"/>
@@ -6249,7 +6406,6 @@
     <w:name w:val="Hyperlink"/>
     <w:basedOn w:val="a0"/>
     <w:uiPriority w:val="99"/>
-    <w:semiHidden/>
     <w:unhideWhenUsed/>
     <w:rsid w:val="00485A97"/>
     <w:rPr>

</xml_diff>